<commit_message>
add db table p-5.3
</commit_message>
<xml_diff>
--- a/src/main/resources/WordTemplate/2.docx
+++ b/src/main/resources/WordTemplate/2.docx
@@ -1,10 +1,14 @@
 
 <file path=word/document.xml><?xml version="1.0" encoding="utf-8"?>
-<w:document xmlns:wpc="http://schemas.microsoft.com/office/word/2010/wordprocessingCanvas" xmlns:cx="http://schemas.microsoft.com/office/drawing/2014/chartex" xmlns:cx1="http://schemas.microsoft.com/office/drawing/2015/9/8/chartex" xmlns:cx2="http://schemas.microsoft.com/office/drawing/2015/10/21/chartex" xmlns:cx3="http://schemas.microsoft.com/office/drawing/2016/5/9/chartex" xmlns:cx4="http://schemas.microsoft.com/office/drawing/2016/5/10/chartex" xmlns:cx5="http://schemas.microsoft.com/office/drawing/2016/5/11/chartex" xmlns:cx6="http://schemas.microsoft.com/office/drawing/2016/5/12/chartex" xmlns:cx7="http://schemas.microsoft.com/office/drawing/2016/5/13/chartex" xmlns:cx8="http://schemas.microsoft.com/office/drawing/2016/5/14/chartex" xmlns:mc="http://schemas.openxmlformats.org/markup-compatibility/2006" xmlns:aink="http://schemas.microsoft.com/office/drawing/2016/ink" xmlns:am3d="http://schemas.microsoft.com/office/drawing/2017/model3d" xmlns:o="urn:schemas-microsoft-com:office:office" xmlns:r="http://schemas.openxmlformats.org/officeDocument/2006/relationships" xmlns:m="http://schemas.openxmlformats.org/officeDocument/2006/math" xmlns:v="urn:schemas-microsoft-com:vml" xmlns:wp14="http://schemas.microsoft.com/office/word/2010/wordprocessingDrawing" xmlns:wp="http://schemas.openxmlformats.org/drawingml/2006/wordprocessingDrawing" xmlns:w10="urn:schemas-microsoft-com:office:word" xmlns:w="http://schemas.openxmlformats.org/wordprocessingml/2006/main" xmlns:w14="http://schemas.microsoft.com/office/word/2010/wordml" xmlns:w15="http://schemas.microsoft.com/office/word/2012/wordml" xmlns:w16cid="http://schemas.microsoft.com/office/word/2016/wordml/cid" xmlns:w16se="http://schemas.microsoft.com/office/word/2015/wordml/symex" xmlns:wpg="http://schemas.microsoft.com/office/word/2010/wordprocessingGroup" xmlns:wpi="http://schemas.microsoft.com/office/word/2010/wordprocessingInk" xmlns:wne="http://schemas.microsoft.com/office/word/2006/wordml" xmlns:wps="http://schemas.microsoft.com/office/word/2010/wordprocessingShape" mc:Ignorable="w14 w15 w16se w16cid wp14">
+<w:document xmlns:wpc="http://schemas.microsoft.com/office/word/2010/wordprocessingCanvas" xmlns:cx="http://schemas.microsoft.com/office/drawing/2014/chartex" xmlns:mc="http://schemas.openxmlformats.org/markup-compatibility/2006" xmlns:o="urn:schemas-microsoft-com:office:office" xmlns:r="http://schemas.openxmlformats.org/officeDocument/2006/relationships" xmlns:m="http://schemas.openxmlformats.org/officeDocument/2006/math" xmlns:v="urn:schemas-microsoft-com:vml" xmlns:wp14="http://schemas.microsoft.com/office/word/2010/wordprocessingDrawing" xmlns:wp="http://schemas.openxmlformats.org/drawingml/2006/wordprocessingDrawing" xmlns:w10="urn:schemas-microsoft-com:office:word" xmlns:w="http://schemas.openxmlformats.org/wordprocessingml/2006/main" xmlns:w14="http://schemas.microsoft.com/office/word/2010/wordml" xmlns:w15="http://schemas.microsoft.com/office/word/2012/wordml" xmlns:w16se="http://schemas.microsoft.com/office/word/2015/wordml/symex" xmlns:wpg="http://schemas.microsoft.com/office/word/2010/wordprocessingGroup" xmlns:wpi="http://schemas.microsoft.com/office/word/2010/wordprocessingInk" xmlns:wne="http://schemas.microsoft.com/office/word/2006/wordml" xmlns:wps="http://schemas.microsoft.com/office/word/2010/wordprocessingShape" mc:Ignorable="w14 w15 w16se wp14">
   <w:body>
     <w:p>
       <w:pPr>
         <w:pStyle w:val="1"/>
+        <w:numPr>
+          <w:ilvl w:val="0"/>
+          <w:numId w:val="0"/>
+        </w:numPr>
       </w:pPr>
       <w:bookmarkStart w:id="0" w:name="_Toc90975230"/>
       <w:bookmarkStart w:id="1" w:name="_Toc104913675"/>
@@ -12,10 +16,22 @@
         <w:rPr>
           <w:rFonts w:hint="eastAsia"/>
         </w:rPr>
+        <w:t>2</w:t>
+      </w:r>
+      <w:r>
+        <w:rPr>
+          <w:rFonts w:hint="eastAsia"/>
+        </w:rPr>
         <w:t>系统概述</w:t>
       </w:r>
       <w:bookmarkEnd w:id="0"/>
       <w:bookmarkEnd w:id="1"/>
+      <w:r>
+        <w:rPr>
+          <w:rFonts w:hint="eastAsia"/>
+        </w:rPr>
+        <w:t>2</w:t>
+      </w:r>
     </w:p>
     <w:p>
       <w:pPr>
@@ -25,18 +41,21 @@
         <w:rPr>
           <w:rFonts w:hint="eastAsia"/>
         </w:rPr>
+        <w:t>s</w:t>
+      </w:r>
+      <w:r>
+        <w:t>df</w:t>
+      </w:r>
+      <w:bookmarkStart w:id="2" w:name="_GoBack"/>
+      <w:bookmarkEnd w:id="2"/>
+      <w:r>
+        <w:rPr>
+          <w:rFonts w:hint="eastAsia"/>
+        </w:rPr>
         <w:t>本节对</w:t>
       </w:r>
       <w:r>
-        <w:t>{{</w:t>
-      </w:r>
-      <w:proofErr w:type="spellStart"/>
-      <w:r>
-        <w:t>sysname</w:t>
-      </w:r>
-      <w:proofErr w:type="spellEnd"/>
-      <w:r>
-        <w:t>}}</w:t>
+        <w:t>{{sysname}}</w:t>
       </w:r>
       <w:r>
         <w:rPr>
@@ -48,17 +67,39 @@
     <w:p>
       <w:pPr>
         <w:pStyle w:val="2"/>
-      </w:pPr>
-      <w:bookmarkStart w:id="2" w:name="_Toc90975231"/>
-      <w:bookmarkStart w:id="3" w:name="_Toc104913676"/>
+        <w:numPr>
+          <w:ilvl w:val="0"/>
+          <w:numId w:val="0"/>
+        </w:numPr>
+      </w:pPr>
+      <w:bookmarkStart w:id="3" w:name="_Toc90975231"/>
+      <w:bookmarkStart w:id="4" w:name="_Toc104913676"/>
+      <w:r>
+        <w:rPr>
+          <w:rFonts w:hint="eastAsia"/>
+        </w:rPr>
+        <w:t>2</w:t>
+      </w:r>
+      <w:r>
+        <w:t>.1</w:t>
+      </w:r>
       <w:r>
         <w:rPr>
           <w:rFonts w:hint="eastAsia"/>
         </w:rPr>
         <w:t>系统基本情况</w:t>
       </w:r>
-      <w:bookmarkEnd w:id="2"/>
       <w:bookmarkEnd w:id="3"/>
+      <w:bookmarkEnd w:id="4"/>
+      <w:r>
+        <w:rPr>
+          <w:rFonts w:hint="eastAsia"/>
+        </w:rPr>
+        <w:t>2</w:t>
+      </w:r>
+      <w:r>
+        <w:t>3</w:t>
+      </w:r>
     </w:p>
     <w:p>
       <w:pPr>
@@ -68,18 +109,19 @@
         <w:rPr>
           <w:rFonts w:hint="eastAsia"/>
         </w:rPr>
+        <w:t>s</w:t>
+      </w:r>
+      <w:r>
+        <w:t>df</w:t>
+      </w:r>
+      <w:r>
+        <w:rPr>
+          <w:rFonts w:hint="eastAsia"/>
+        </w:rPr>
         <w:t>本小节介绍</w:t>
       </w:r>
       <w:r>
-        <w:t>{{</w:t>
-      </w:r>
-      <w:proofErr w:type="spellStart"/>
-      <w:r>
-        <w:t>sysname</w:t>
-      </w:r>
-      <w:proofErr w:type="spellEnd"/>
-      <w:r>
-        <w:t>}}</w:t>
+        <w:t>{{sysname}}</w:t>
       </w:r>
       <w:r>
         <w:rPr>
@@ -91,9 +133,22 @@
     <w:p>
       <w:pPr>
         <w:pStyle w:val="3"/>
-      </w:pPr>
-      <w:bookmarkStart w:id="4" w:name="_Toc90975232"/>
-      <w:bookmarkStart w:id="5" w:name="_Toc104913677"/>
+        <w:numPr>
+          <w:ilvl w:val="0"/>
+          <w:numId w:val="0"/>
+        </w:numPr>
+      </w:pPr>
+      <w:bookmarkStart w:id="5" w:name="_Toc90975232"/>
+      <w:bookmarkStart w:id="6" w:name="_Toc104913677"/>
+      <w:r>
+        <w:rPr>
+          <w:rFonts w:hint="eastAsia"/>
+        </w:rPr>
+        <w:t>2</w:t>
+      </w:r>
+      <w:r>
+        <w:t>.1.13</w:t>
+      </w:r>
       <w:r>
         <w:rPr>
           <w:rFonts w:hint="eastAsia"/>
@@ -106,26 +161,27 @@
         </w:rPr>
         <w:t>统名称</w:t>
       </w:r>
-      <w:bookmarkEnd w:id="4"/>
       <w:bookmarkEnd w:id="5"/>
+      <w:bookmarkEnd w:id="6"/>
+      <w:r>
+        <w:rPr>
+          <w:rFonts w:hint="eastAsia"/>
+        </w:rPr>
+        <w:t>2</w:t>
+      </w:r>
+      <w:r>
+        <w:t>3</w:t>
+      </w:r>
     </w:p>
     <w:p>
       <w:pPr>
         <w:ind w:firstLine="560"/>
       </w:pPr>
-      <w:bookmarkStart w:id="6" w:name="_Hlk107496056"/>
-      <w:r>
-        <w:t>{{</w:t>
-      </w:r>
-      <w:proofErr w:type="spellStart"/>
-      <w:r>
-        <w:t>sysname</w:t>
-      </w:r>
-      <w:proofErr w:type="spellEnd"/>
-      <w:r>
-        <w:t>}}</w:t>
-      </w:r>
-      <w:bookmarkEnd w:id="6"/>
+      <w:bookmarkStart w:id="7" w:name="_Hlk107496056"/>
+      <w:r>
+        <w:t>{{sysname}}</w:t>
+      </w:r>
+      <w:bookmarkEnd w:id="7"/>
       <w:r>
         <w:rPr>
           <w:rFonts w:hint="eastAsia"/>
@@ -137,33 +193,25 @@
       <w:pPr>
         <w:pStyle w:val="3"/>
       </w:pPr>
-      <w:bookmarkStart w:id="7" w:name="_Toc84854846"/>
-      <w:bookmarkStart w:id="8" w:name="_Toc90975233"/>
-      <w:bookmarkStart w:id="9" w:name="_Toc104913678"/>
+      <w:bookmarkStart w:id="8" w:name="_Toc84854846"/>
+      <w:bookmarkStart w:id="9" w:name="_Toc90975233"/>
+      <w:bookmarkStart w:id="10" w:name="_Toc104913678"/>
       <w:r>
         <w:rPr>
           <w:rFonts w:hint="eastAsia"/>
         </w:rPr>
         <w:t>网络安全保护等级</w:t>
       </w:r>
-      <w:bookmarkEnd w:id="7"/>
       <w:bookmarkEnd w:id="8"/>
       <w:bookmarkEnd w:id="9"/>
+      <w:bookmarkEnd w:id="10"/>
     </w:p>
     <w:p>
       <w:pPr>
         <w:ind w:firstLine="560"/>
       </w:pPr>
       <w:r>
-        <w:t>{{</w:t>
-      </w:r>
-      <w:proofErr w:type="spellStart"/>
-      <w:r>
-        <w:t>sysname</w:t>
-      </w:r>
-      <w:proofErr w:type="spellEnd"/>
-      <w:r>
-        <w:t>}}</w:t>
+        <w:t>{{sysname}}</w:t>
       </w:r>
       <w:r>
         <w:rPr>
@@ -176,17 +224,15 @@
       <w:pPr>
         <w:pStyle w:val="3"/>
       </w:pPr>
-      <w:bookmarkStart w:id="10" w:name="_Toc84854847"/>
-      <w:bookmarkStart w:id="11" w:name="_Toc90975234"/>
-      <w:bookmarkStart w:id="12" w:name="_Toc104913679"/>
+      <w:bookmarkStart w:id="11" w:name="_Toc84854847"/>
+      <w:bookmarkStart w:id="12" w:name="_Toc90975234"/>
+      <w:bookmarkStart w:id="13" w:name="_Toc104913679"/>
       <w:r>
         <w:rPr>
           <w:rFonts w:hint="eastAsia"/>
         </w:rPr>
         <w:t>系统用户情况</w:t>
       </w:r>
-      <w:bookmarkStart w:id="13" w:name="_GoBack"/>
-      <w:bookmarkEnd w:id="10"/>
       <w:bookmarkEnd w:id="11"/>
       <w:bookmarkEnd w:id="12"/>
       <w:bookmarkEnd w:id="13"/>
@@ -196,15 +242,7 @@
         <w:ind w:firstLine="560"/>
       </w:pPr>
       <w:r>
-        <w:t>{{</w:t>
-      </w:r>
-      <w:proofErr w:type="spellStart"/>
-      <w:r>
-        <w:t>sysname</w:t>
-      </w:r>
-      <w:proofErr w:type="spellEnd"/>
-      <w:r>
-        <w:t>}}</w:t>
+        <w:t>{{sysname}}</w:t>
       </w:r>
       <w:r>
         <w:rPr>
@@ -303,15 +341,7 @@
         <w:t xml:space="preserve"> </w:t>
       </w:r>
       <w:r>
-        <w:t>{{</w:t>
-      </w:r>
-      <w:proofErr w:type="spellStart"/>
-      <w:r>
-        <w:t>sysname</w:t>
-      </w:r>
-      <w:proofErr w:type="spellEnd"/>
-      <w:r>
-        <w:t>}}</w:t>
+        <w:t>{{sysname}}</w:t>
       </w:r>
       <w:r>
         <w:rPr>
@@ -548,15 +578,7 @@
         <w:t>本节介绍</w:t>
       </w:r>
       <w:r>
-        <w:t>{{</w:t>
-      </w:r>
-      <w:proofErr w:type="spellStart"/>
-      <w:r>
-        <w:t>sysname</w:t>
-      </w:r>
-      <w:proofErr w:type="spellEnd"/>
-      <w:r>
-        <w:t>}}</w:t>
+        <w:t>{{sysname}}</w:t>
       </w:r>
       <w:r>
         <w:rPr>
@@ -763,15 +785,7 @@
                                 <w:t xml:space="preserve"> </w:t>
                               </w:r>
                               <w:r>
-                                <w:t>{{</w:t>
-                              </w:r>
-                              <w:proofErr w:type="spellStart"/>
-                              <w:r>
-                                <w:t>sysname</w:t>
-                              </w:r>
-                              <w:proofErr w:type="spellEnd"/>
-                              <w:r>
-                                <w:t>}}</w:t>
+                                <w:t>{{sysname}}</w:t>
                               </w:r>
                               <w:r>
                                 <w:rPr>
@@ -795,7 +809,7 @@
               </wp:anchor>
             </w:drawing>
           </mc:Choice>
-          <mc:Fallback>
+          <mc:Fallback xmlns:w16cid="http://schemas.microsoft.com/office/word/2016/wordml/cid" xmlns:am3d="http://schemas.microsoft.com/office/drawing/2017/model3d" xmlns:aink="http://schemas.microsoft.com/office/drawing/2016/ink" xmlns:cx8="http://schemas.microsoft.com/office/drawing/2016/5/14/chartex" xmlns:cx7="http://schemas.microsoft.com/office/drawing/2016/5/13/chartex" xmlns:cx6="http://schemas.microsoft.com/office/drawing/2016/5/12/chartex" xmlns:cx5="http://schemas.microsoft.com/office/drawing/2016/5/11/chartex" xmlns:cx4="http://schemas.microsoft.com/office/drawing/2016/5/10/chartex" xmlns:cx3="http://schemas.microsoft.com/office/drawing/2016/5/9/chartex" xmlns:cx2="http://schemas.microsoft.com/office/drawing/2015/10/21/chartex" xmlns:cx1="http://schemas.microsoft.com/office/drawing/2015/9/8/chartex">
             <w:pict>
               <v:group w14:anchorId="62CB47F0" id="组合 7" o:spid="_x0000_s1026" style="position:absolute;left:0;text-align:left;margin-left:17.4pt;margin-top:29.8pt;width:418.35pt;height:356.65pt;z-index:251716608" coordsize="53130,45294" o:gfxdata="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">
                 <v:shapetype id="_x0000_t75" coordsize="21600,21600" o:spt="75" o:preferrelative="t" path="m@4@5l@4@11@9@11@9@5xe" filled="f" stroked="f">
@@ -943,15 +957,7 @@
         </mc:AlternateContent>
       </w:r>
       <w:r>
-        <w:t>{{</w:t>
-      </w:r>
-      <w:proofErr w:type="spellStart"/>
-      <w:r>
-        <w:t>sysname</w:t>
-      </w:r>
-      <w:proofErr w:type="spellEnd"/>
-      <w:r>
-        <w:t>}}</w:t>
+        <w:t>{{sysname}}</w:t>
       </w:r>
       <w:r>
         <w:rPr>
@@ -1058,15 +1064,7 @@
         <w:t>（一）展现层：</w:t>
       </w:r>
       <w:r>
-        <w:t>{{</w:t>
-      </w:r>
-      <w:proofErr w:type="spellStart"/>
-      <w:r>
-        <w:t>sysname</w:t>
-      </w:r>
-      <w:proofErr w:type="spellEnd"/>
-      <w:r>
-        <w:t>}}</w:t>
+        <w:t>{{sysname}}</w:t>
       </w:r>
       <w:r>
         <w:rPr>
@@ -1078,35 +1076,7 @@
         <w:rPr>
           <w:rFonts w:hint="eastAsia"/>
         </w:rPr>
-        <w:t>平台展现</w:t>
-      </w:r>
-      <w:proofErr w:type="gramStart"/>
-      <w:r>
-        <w:rPr>
-          <w:rFonts w:hint="eastAsia"/>
-        </w:rPr>
-        <w:t>层表现</w:t>
-      </w:r>
-      <w:proofErr w:type="gramEnd"/>
-      <w:r>
-        <w:rPr>
-          <w:rFonts w:hint="eastAsia"/>
-        </w:rPr>
-        <w:t>为运</w:t>
-      </w:r>
-      <w:proofErr w:type="gramStart"/>
-      <w:r>
-        <w:rPr>
-          <w:rFonts w:hint="eastAsia"/>
-        </w:rPr>
-        <w:t>维人</w:t>
-      </w:r>
-      <w:proofErr w:type="gramEnd"/>
-      <w:r>
-        <w:rPr>
-          <w:rFonts w:hint="eastAsia"/>
-        </w:rPr>
-        <w:t>员操作</w:t>
+        <w:t>平台展现层表现为运维人员操作</w:t>
       </w:r>
       <w:r>
         <w:rPr>
@@ -1156,15 +1126,7 @@
         <w:t>（二）应用层：</w:t>
       </w:r>
       <w:r>
-        <w:t>{{</w:t>
-      </w:r>
-      <w:proofErr w:type="spellStart"/>
-      <w:r>
-        <w:t>sysname</w:t>
-      </w:r>
-      <w:proofErr w:type="spellEnd"/>
-      <w:r>
-        <w:t>}}</w:t>
+        <w:t>{{sysname}}</w:t>
       </w:r>
       <w:r>
         <w:rPr>
@@ -1280,15 +1242,7 @@
         <w:t>（三）数据层：</w:t>
       </w:r>
       <w:r>
-        <w:t>{{</w:t>
-      </w:r>
-      <w:proofErr w:type="spellStart"/>
-      <w:r>
-        <w:t>sysname</w:t>
-      </w:r>
-      <w:proofErr w:type="spellEnd"/>
-      <w:r>
-        <w:t>}}</w:t>
+        <w:t>{{sysname}}</w:t>
       </w:r>
       <w:r>
         <w:rPr>
@@ -1314,15 +1268,7 @@
         <w:t>（四）物理层：</w:t>
       </w:r>
       <w:r>
-        <w:t>{{</w:t>
-      </w:r>
-      <w:proofErr w:type="spellStart"/>
-      <w:r>
-        <w:t>sysname</w:t>
-      </w:r>
-      <w:proofErr w:type="spellEnd"/>
-      <w:r>
-        <w:t>}}</w:t>
+        <w:t>{{sysname}}</w:t>
       </w:r>
       <w:r>
         <w:rPr>
@@ -1468,15 +1414,7 @@
         <w:t xml:space="preserve"> </w:t>
       </w:r>
       <w:r>
-        <w:t>{{</w:t>
-      </w:r>
-      <w:proofErr w:type="spellStart"/>
-      <w:r>
-        <w:t>sysname</w:t>
-      </w:r>
-      <w:proofErr w:type="spellEnd"/>
-      <w:r>
-        <w:t>}}</w:t>
+        <w:t>{{sysname}}</w:t>
       </w:r>
       <w:r>
         <w:rPr>
@@ -1862,14 +1800,27 @@
                               <w:r>
                                 <w:t xml:space="preserve"> </w:t>
                               </w:r>
-                              <w:fldSimple w:instr=" STYLEREF 1 \s ">
-                                <w:r>
-                                  <w:rPr>
-                                    <w:noProof/>
-                                  </w:rPr>
-                                  <w:t>2</w:t>
-                                </w:r>
-                              </w:fldSimple>
+                              <w:r>
+                                <w:fldChar w:fldCharType="begin"/>
+                              </w:r>
+                              <w:r>
+                                <w:instrText xml:space="preserve"> STYLEREF 1 \s </w:instrText>
+                              </w:r>
+                              <w:r>
+                                <w:fldChar w:fldCharType="separate"/>
+                              </w:r>
+                              <w:r>
+                                <w:rPr>
+                                  <w:noProof/>
+                                </w:rPr>
+                                <w:t>2</w:t>
+                              </w:r>
+                              <w:r>
+                                <w:rPr>
+                                  <w:noProof/>
+                                </w:rPr>
+                                <w:fldChar w:fldCharType="end"/>
+                              </w:r>
                               <w:r>
                                 <w:t>.</w:t>
                               </w:r>
@@ -1902,15 +1853,7 @@
                                 <w:t xml:space="preserve"> </w:t>
                               </w:r>
                               <w:r>
-                                <w:t>{{</w:t>
-                              </w:r>
-                              <w:proofErr w:type="spellStart"/>
-                              <w:r>
-                                <w:t>sysname</w:t>
-                              </w:r>
-                              <w:proofErr w:type="spellEnd"/>
-                              <w:r>
-                                <w:t>}}</w:t>
+                                <w:t>{{sysname}}</w:t>
                               </w:r>
                               <w:r>
                                 <w:rPr>
@@ -1940,7 +1883,7 @@
               </wp:anchor>
             </w:drawing>
           </mc:Choice>
-          <mc:Fallback>
+          <mc:Fallback xmlns:w16cid="http://schemas.microsoft.com/office/word/2016/wordml/cid" xmlns:am3d="http://schemas.microsoft.com/office/drawing/2017/model3d" xmlns:aink="http://schemas.microsoft.com/office/drawing/2016/ink" xmlns:cx8="http://schemas.microsoft.com/office/drawing/2016/5/14/chartex" xmlns:cx7="http://schemas.microsoft.com/office/drawing/2016/5/13/chartex" xmlns:cx6="http://schemas.microsoft.com/office/drawing/2016/5/12/chartex" xmlns:cx5="http://schemas.microsoft.com/office/drawing/2016/5/11/chartex" xmlns:cx4="http://schemas.microsoft.com/office/drawing/2016/5/10/chartex" xmlns:cx3="http://schemas.microsoft.com/office/drawing/2016/5/9/chartex" xmlns:cx2="http://schemas.microsoft.com/office/drawing/2015/10/21/chartex" xmlns:cx1="http://schemas.microsoft.com/office/drawing/2015/9/8/chartex">
             <w:pict>
               <v:group w14:anchorId="7FC42582" id="组合 4" o:spid="_x0000_s1029" style="position:absolute;left:0;text-align:left;margin-left:402.3pt;margin-top:32.3pt;width:453.5pt;height:313.45pt;z-index:251703296;mso-position-horizontal:right;mso-position-horizontal-relative:margin" coordorigin=",1084" coordsize="57594,38723" o:gfxdata="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">
                 <v:shape id="图片 17" o:spid="_x0000_s1030" type="#_x0000_t75" style="position:absolute;top:1084;width:57594;height:35417;visibility:visible;mso-wrap-style:square" o:gfxdata="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">
@@ -2037,8 +1980,8 @@
           </mc:Fallback>
         </mc:AlternateContent>
       </w:r>
-      <w:bookmarkStart w:id="31" w:name="OLE_LINK1"/>
-      <w:bookmarkStart w:id="32" w:name="OLE_LINK2"/>
+      <w:bookmarkStart w:id="30" w:name="OLE_LINK1"/>
+      <w:bookmarkStart w:id="31" w:name="OLE_LINK2"/>
       <w:r>
         <w:rPr>
           <w:noProof/>
@@ -2052,8 +1995,8 @@
         </w:rPr>
         <w:t>系统</w:t>
       </w:r>
+      <w:bookmarkEnd w:id="30"/>
       <w:bookmarkEnd w:id="31"/>
-      <w:bookmarkEnd w:id="32"/>
       <w:r>
         <w:rPr>
           <w:rFonts w:hint="eastAsia"/>
@@ -2113,18 +2056,18 @@
       <w:pPr>
         <w:pStyle w:val="2"/>
       </w:pPr>
-      <w:bookmarkStart w:id="33" w:name="_Toc84854853"/>
-      <w:bookmarkStart w:id="34" w:name="_Toc90975242"/>
-      <w:bookmarkStart w:id="35" w:name="_Toc104913684"/>
+      <w:bookmarkStart w:id="32" w:name="_Toc84854853"/>
+      <w:bookmarkStart w:id="33" w:name="_Toc90975242"/>
+      <w:bookmarkStart w:id="34" w:name="_Toc104913684"/>
       <w:r>
         <w:rPr>
           <w:rFonts w:hint="eastAsia"/>
         </w:rPr>
         <w:t>承载的业务情况</w:t>
       </w:r>
+      <w:bookmarkEnd w:id="32"/>
       <w:bookmarkEnd w:id="33"/>
       <w:bookmarkEnd w:id="34"/>
-      <w:bookmarkEnd w:id="35"/>
     </w:p>
     <w:p>
       <w:pPr>
@@ -2137,15 +2080,7 @@
         <w:t>本节介绍</w:t>
       </w:r>
       <w:r>
-        <w:t>{{</w:t>
-      </w:r>
-      <w:proofErr w:type="spellStart"/>
-      <w:r>
-        <w:t>sysname</w:t>
-      </w:r>
-      <w:proofErr w:type="spellEnd"/>
-      <w:r>
-        <w:t>}}</w:t>
+        <w:t>{{sysname}}</w:t>
       </w:r>
       <w:r>
         <w:rPr>
@@ -2158,9 +2093,9 @@
       <w:pPr>
         <w:pStyle w:val="3"/>
       </w:pPr>
-      <w:bookmarkStart w:id="36" w:name="_Toc84854854"/>
-      <w:bookmarkStart w:id="37" w:name="_Toc90975243"/>
-      <w:bookmarkStart w:id="38" w:name="_Toc104913685"/>
+      <w:bookmarkStart w:id="35" w:name="_Toc84854854"/>
+      <w:bookmarkStart w:id="36" w:name="_Toc90975243"/>
+      <w:bookmarkStart w:id="37" w:name="_Toc104913685"/>
       <w:r>
         <w:rPr>
           <w:rFonts w:hint="eastAsia"/>
@@ -2168,24 +2103,16 @@
         <w:lastRenderedPageBreak/>
         <w:t>业务应用</w:t>
       </w:r>
+      <w:bookmarkEnd w:id="35"/>
       <w:bookmarkEnd w:id="36"/>
       <w:bookmarkEnd w:id="37"/>
-      <w:bookmarkEnd w:id="38"/>
     </w:p>
     <w:p>
       <w:pPr>
         <w:ind w:firstLine="560"/>
       </w:pPr>
       <w:r>
-        <w:t>{{</w:t>
-      </w:r>
-      <w:proofErr w:type="spellStart"/>
-      <w:r>
-        <w:t>sysname</w:t>
-      </w:r>
-      <w:proofErr w:type="spellEnd"/>
-      <w:r>
-        <w:t>}}</w:t>
+        <w:t>{{sysname}}</w:t>
       </w:r>
       <w:r>
         <w:rPr>
@@ -2199,38 +2126,30 @@
         </w:rPr>
         <w:t>作为承载公共安全视频图像信息及其他智能感知信息资源的载体，是视频监控的基础支撑，首要是确保网络畅通，具备高效运行的环境与能力。同时，采取必要的手段和措施，形成安全闭环，具备一定的安全防护能力，确保视频专网安全可靠。</w:t>
       </w:r>
-      <w:bookmarkStart w:id="39" w:name="_Toc84854856"/>
+      <w:bookmarkStart w:id="38" w:name="_Toc84854856"/>
     </w:p>
     <w:p>
       <w:pPr>
         <w:pStyle w:val="3"/>
       </w:pPr>
-      <w:bookmarkStart w:id="40" w:name="_Toc90975245"/>
-      <w:bookmarkStart w:id="41" w:name="_Toc104913686"/>
+      <w:bookmarkStart w:id="39" w:name="_Toc90975245"/>
+      <w:bookmarkStart w:id="40" w:name="_Toc104913686"/>
       <w:r>
         <w:rPr>
           <w:rFonts w:hint="eastAsia"/>
         </w:rPr>
         <w:t>信息种类</w:t>
       </w:r>
+      <w:bookmarkEnd w:id="38"/>
       <w:bookmarkEnd w:id="39"/>
       <w:bookmarkEnd w:id="40"/>
-      <w:bookmarkEnd w:id="41"/>
     </w:p>
     <w:p>
       <w:pPr>
         <w:ind w:firstLine="560"/>
       </w:pPr>
       <w:r>
-        <w:t>{{</w:t>
-      </w:r>
-      <w:proofErr w:type="spellStart"/>
-      <w:r>
-        <w:t>sysname</w:t>
-      </w:r>
-      <w:proofErr w:type="spellEnd"/>
-      <w:r>
-        <w:t>}}</w:t>
+        <w:t>{{sysname}}</w:t>
       </w:r>
       <w:r>
         <w:rPr>
@@ -2289,8 +2208,8 @@
         <w:pStyle w:val="af6"/>
         <w:keepNext/>
       </w:pPr>
-      <w:bookmarkStart w:id="42" w:name="_Ref103612171"/>
-      <w:bookmarkStart w:id="43" w:name="_Ref103612166"/>
+      <w:bookmarkStart w:id="41" w:name="_Ref103612171"/>
+      <w:bookmarkStart w:id="42" w:name="_Ref103612166"/>
       <w:r>
         <w:rPr>
           <w:rFonts w:hint="eastAsia"/>
@@ -2372,34 +2291,26 @@
       <w:r>
         <w:fldChar w:fldCharType="end"/>
       </w:r>
+      <w:bookmarkEnd w:id="41"/>
+      <w:r>
+        <w:t xml:space="preserve"> </w:t>
+      </w:r>
+      <w:r>
+        <w:t>{{sysname}}</w:t>
+      </w:r>
+      <w:r>
+        <w:rPr>
+          <w:rFonts w:hint="eastAsia"/>
+        </w:rPr>
+        <w:t>系统</w:t>
+      </w:r>
+      <w:r>
+        <w:rPr>
+          <w:rFonts w:hint="eastAsia"/>
+        </w:rPr>
+        <w:t>信息资源分析</w:t>
+      </w:r>
       <w:bookmarkEnd w:id="42"/>
-      <w:r>
-        <w:t xml:space="preserve"> </w:t>
-      </w:r>
-      <w:r>
-        <w:t>{{</w:t>
-      </w:r>
-      <w:proofErr w:type="spellStart"/>
-      <w:r>
-        <w:t>sysname</w:t>
-      </w:r>
-      <w:proofErr w:type="spellEnd"/>
-      <w:r>
-        <w:t>}}</w:t>
-      </w:r>
-      <w:r>
-        <w:rPr>
-          <w:rFonts w:hint="eastAsia"/>
-        </w:rPr>
-        <w:t>系统</w:t>
-      </w:r>
-      <w:r>
-        <w:rPr>
-          <w:rFonts w:hint="eastAsia"/>
-        </w:rPr>
-        <w:t>信息资源分析</w:t>
-      </w:r>
-      <w:bookmarkEnd w:id="43"/>
     </w:p>
     <w:tbl>
       <w:tblPr>
@@ -2928,33 +2839,25 @@
       <w:pPr>
         <w:pStyle w:val="3"/>
       </w:pPr>
-      <w:bookmarkStart w:id="44" w:name="_Toc84854857"/>
-      <w:bookmarkStart w:id="45" w:name="_Toc90975246"/>
-      <w:bookmarkStart w:id="46" w:name="_Toc104913687"/>
+      <w:bookmarkStart w:id="43" w:name="_Toc84854857"/>
+      <w:bookmarkStart w:id="44" w:name="_Toc90975246"/>
+      <w:bookmarkStart w:id="45" w:name="_Toc104913687"/>
       <w:r>
         <w:rPr>
           <w:rFonts w:hint="eastAsia"/>
         </w:rPr>
         <w:t>关键数据类型</w:t>
       </w:r>
+      <w:bookmarkEnd w:id="43"/>
       <w:bookmarkEnd w:id="44"/>
       <w:bookmarkEnd w:id="45"/>
-      <w:bookmarkEnd w:id="46"/>
     </w:p>
     <w:p>
       <w:pPr>
         <w:ind w:firstLine="560"/>
       </w:pPr>
       <w:r>
-        <w:t>{{</w:t>
-      </w:r>
-      <w:proofErr w:type="spellStart"/>
-      <w:r>
-        <w:t>sysname</w:t>
-      </w:r>
-      <w:proofErr w:type="spellEnd"/>
-      <w:r>
-        <w:t>}}</w:t>
+        <w:t>{{sysname}}</w:t>
       </w:r>
       <w:r>
         <w:rPr>
@@ -3028,7 +2931,7 @@
         <w:pStyle w:val="af6"/>
         <w:keepNext/>
       </w:pPr>
-      <w:bookmarkStart w:id="47" w:name="_Ref103612193"/>
+      <w:bookmarkStart w:id="46" w:name="_Ref103612193"/>
       <w:r>
         <w:rPr>
           <w:rFonts w:hint="eastAsia"/>
@@ -3110,20 +3013,12 @@
       <w:r>
         <w:fldChar w:fldCharType="end"/>
       </w:r>
-      <w:bookmarkEnd w:id="47"/>
+      <w:bookmarkEnd w:id="46"/>
       <w:r>
         <w:t xml:space="preserve"> </w:t>
       </w:r>
       <w:r>
-        <w:t>{{</w:t>
-      </w:r>
-      <w:proofErr w:type="spellStart"/>
-      <w:r>
-        <w:t>sysname</w:t>
-      </w:r>
-      <w:proofErr w:type="spellEnd"/>
-      <w:r>
-        <w:t>}}</w:t>
+        <w:t>{{sysname}}</w:t>
       </w:r>
       <w:r>
         <w:rPr>
@@ -3160,7 +3055,7 @@
             <w:pPr>
               <w:pStyle w:val="-3"/>
             </w:pPr>
-            <w:bookmarkStart w:id="48" w:name="_Hlk83843819"/>
+            <w:bookmarkStart w:id="47" w:name="_Hlk83843819"/>
             <w:r>
               <w:t>序号</w:t>
             </w:r>
@@ -3701,34 +3596,26 @@
       <w:pPr>
         <w:pStyle w:val="2"/>
       </w:pPr>
-      <w:bookmarkStart w:id="49" w:name="_Toc84854858"/>
-      <w:bookmarkStart w:id="50" w:name="_Toc90975247"/>
-      <w:bookmarkStart w:id="51" w:name="_Toc104913688"/>
+      <w:bookmarkStart w:id="48" w:name="_Toc84854858"/>
+      <w:bookmarkStart w:id="49" w:name="_Toc90975247"/>
+      <w:bookmarkStart w:id="50" w:name="_Toc104913688"/>
+      <w:bookmarkEnd w:id="47"/>
+      <w:r>
+        <w:rPr>
+          <w:rFonts w:hint="eastAsia"/>
+        </w:rPr>
+        <w:t>系统软硬件构成</w:t>
+      </w:r>
       <w:bookmarkEnd w:id="48"/>
-      <w:r>
-        <w:rPr>
-          <w:rFonts w:hint="eastAsia"/>
-        </w:rPr>
-        <w:t>系统软硬件构成</w:t>
-      </w:r>
       <w:bookmarkEnd w:id="49"/>
       <w:bookmarkEnd w:id="50"/>
-      <w:bookmarkEnd w:id="51"/>
     </w:p>
     <w:p>
       <w:pPr>
         <w:ind w:firstLine="560"/>
       </w:pPr>
       <w:r>
-        <w:t>{{</w:t>
-      </w:r>
-      <w:proofErr w:type="spellStart"/>
-      <w:r>
-        <w:t>sysname</w:t>
-      </w:r>
-      <w:proofErr w:type="spellEnd"/>
-      <w:r>
-        <w:t>}}</w:t>
+        <w:t>{{sysname}}</w:t>
       </w:r>
       <w:r>
         <w:rPr>
@@ -3815,7 +3702,7 @@
         <w:pStyle w:val="af6"/>
         <w:keepNext/>
       </w:pPr>
-      <w:bookmarkStart w:id="52" w:name="_Ref103612215"/>
+      <w:bookmarkStart w:id="51" w:name="_Ref103612215"/>
       <w:r>
         <w:rPr>
           <w:rFonts w:hint="eastAsia"/>
@@ -3897,20 +3784,12 @@
       <w:r>
         <w:fldChar w:fldCharType="end"/>
       </w:r>
-      <w:bookmarkEnd w:id="52"/>
+      <w:bookmarkEnd w:id="51"/>
       <w:r>
         <w:t xml:space="preserve"> </w:t>
       </w:r>
       <w:r>
-        <w:t>{{</w:t>
-      </w:r>
-      <w:proofErr w:type="spellStart"/>
-      <w:r>
-        <w:t>sysname</w:t>
-      </w:r>
-      <w:proofErr w:type="spellEnd"/>
-      <w:r>
-        <w:t>}}</w:t>
+        <w:t>{{sysname}}</w:t>
       </w:r>
       <w:r>
         <w:rPr>
@@ -3956,7 +3835,7 @@
                 <w:b w:val="0"/>
               </w:rPr>
             </w:pPr>
-            <w:bookmarkStart w:id="53" w:name="_Hlk83844762"/>
+            <w:bookmarkStart w:id="52" w:name="_Hlk83844762"/>
             <w:r>
               <w:t>序号</w:t>
             </w:r>
@@ -4481,21 +4360,13 @@
         </w:tc>
       </w:tr>
     </w:tbl>
-    <w:bookmarkEnd w:id="53"/>
+    <w:bookmarkEnd w:id="52"/>
     <w:p>
       <w:pPr>
         <w:ind w:firstLine="560"/>
       </w:pPr>
       <w:r>
-        <w:t>{{</w:t>
-      </w:r>
-      <w:proofErr w:type="spellStart"/>
-      <w:r>
-        <w:t>sysname</w:t>
-      </w:r>
-      <w:proofErr w:type="spellEnd"/>
-      <w:r>
-        <w:t>}}</w:t>
+        <w:t>{{sysname}}</w:t>
       </w:r>
       <w:r>
         <w:rPr>
@@ -4569,7 +4440,7 @@
         <w:pStyle w:val="af6"/>
         <w:keepNext/>
       </w:pPr>
-      <w:bookmarkStart w:id="54" w:name="_Ref103612250"/>
+      <w:bookmarkStart w:id="53" w:name="_Ref103612250"/>
       <w:r>
         <w:rPr>
           <w:rFonts w:hint="eastAsia"/>
@@ -4651,7 +4522,7 @@
       <w:r>
         <w:fldChar w:fldCharType="end"/>
       </w:r>
-      <w:bookmarkEnd w:id="54"/>
+      <w:bookmarkEnd w:id="53"/>
       <w:r>
         <w:t xml:space="preserve"> </w:t>
       </w:r>
@@ -4780,15 +4651,7 @@
               <w:pStyle w:val="-3"/>
             </w:pPr>
             <w:r>
-              <w:t>{{</w:t>
-            </w:r>
-            <w:proofErr w:type="spellStart"/>
-            <w:r>
-              <w:t>sysname</w:t>
-            </w:r>
-            <w:proofErr w:type="spellEnd"/>
-            <w:r>
-              <w:t>}}</w:t>
+              <w:t>{{sysname}}</w:t>
             </w:r>
             <w:r>
               <w:rPr>
@@ -4939,29 +4802,21 @@
       <w:pPr>
         <w:pStyle w:val="2"/>
       </w:pPr>
-      <w:bookmarkStart w:id="55" w:name="_Toc104913689"/>
+      <w:bookmarkStart w:id="54" w:name="_Toc104913689"/>
       <w:r>
         <w:rPr>
           <w:rFonts w:hint="eastAsia"/>
         </w:rPr>
         <w:t>管理制度</w:t>
       </w:r>
-      <w:bookmarkEnd w:id="55"/>
+      <w:bookmarkEnd w:id="54"/>
     </w:p>
     <w:p>
       <w:pPr>
         <w:ind w:firstLine="560"/>
       </w:pPr>
       <w:r>
-        <w:t>{{</w:t>
-      </w:r>
-      <w:proofErr w:type="spellStart"/>
-      <w:r>
-        <w:t>sysname</w:t>
-      </w:r>
-      <w:proofErr w:type="spellEnd"/>
-      <w:r>
-        <w:t>}}</w:t>
+        <w:t>{{sysname}}</w:t>
       </w:r>
       <w:r>
         <w:rPr>
@@ -5021,7 +4876,7 @@
 </file>
 
 <file path=word/endnotes.xml><?xml version="1.0" encoding="utf-8"?>
-<w:endnotes xmlns:wpc="http://schemas.microsoft.com/office/word/2010/wordprocessingCanvas" xmlns:cx="http://schemas.microsoft.com/office/drawing/2014/chartex" xmlns:cx1="http://schemas.microsoft.com/office/drawing/2015/9/8/chartex" xmlns:cx2="http://schemas.microsoft.com/office/drawing/2015/10/21/chartex" xmlns:cx3="http://schemas.microsoft.com/office/drawing/2016/5/9/chartex" xmlns:cx4="http://schemas.microsoft.com/office/drawing/2016/5/10/chartex" xmlns:cx5="http://schemas.microsoft.com/office/drawing/2016/5/11/chartex" xmlns:cx6="http://schemas.microsoft.com/office/drawing/2016/5/12/chartex" xmlns:cx7="http://schemas.microsoft.com/office/drawing/2016/5/13/chartex" xmlns:cx8="http://schemas.microsoft.com/office/drawing/2016/5/14/chartex" xmlns:mc="http://schemas.openxmlformats.org/markup-compatibility/2006" xmlns:aink="http://schemas.microsoft.com/office/drawing/2016/ink" xmlns:am3d="http://schemas.microsoft.com/office/drawing/2017/model3d" xmlns:o="urn:schemas-microsoft-com:office:office" xmlns:r="http://schemas.openxmlformats.org/officeDocument/2006/relationships" xmlns:m="http://schemas.openxmlformats.org/officeDocument/2006/math" xmlns:v="urn:schemas-microsoft-com:vml" xmlns:wp14="http://schemas.microsoft.com/office/word/2010/wordprocessingDrawing" xmlns:wp="http://schemas.openxmlformats.org/drawingml/2006/wordprocessingDrawing" xmlns:w10="urn:schemas-microsoft-com:office:word" xmlns:w="http://schemas.openxmlformats.org/wordprocessingml/2006/main" xmlns:w14="http://schemas.microsoft.com/office/word/2010/wordml" xmlns:w15="http://schemas.microsoft.com/office/word/2012/wordml" xmlns:w16cid="http://schemas.microsoft.com/office/word/2016/wordml/cid" xmlns:w16se="http://schemas.microsoft.com/office/word/2015/wordml/symex" xmlns:wpg="http://schemas.microsoft.com/office/word/2010/wordprocessingGroup" xmlns:wpi="http://schemas.microsoft.com/office/word/2010/wordprocessingInk" xmlns:wne="http://schemas.microsoft.com/office/word/2006/wordml" xmlns:wps="http://schemas.microsoft.com/office/word/2010/wordprocessingShape" mc:Ignorable="w14 w15 w16se w16cid wp14">
+<w:endnotes xmlns:wpc="http://schemas.microsoft.com/office/word/2010/wordprocessingCanvas" xmlns:cx="http://schemas.microsoft.com/office/drawing/2014/chartex" xmlns:mc="http://schemas.openxmlformats.org/markup-compatibility/2006" xmlns:o="urn:schemas-microsoft-com:office:office" xmlns:r="http://schemas.openxmlformats.org/officeDocument/2006/relationships" xmlns:m="http://schemas.openxmlformats.org/officeDocument/2006/math" xmlns:v="urn:schemas-microsoft-com:vml" xmlns:wp14="http://schemas.microsoft.com/office/word/2010/wordprocessingDrawing" xmlns:wp="http://schemas.openxmlformats.org/drawingml/2006/wordprocessingDrawing" xmlns:w10="urn:schemas-microsoft-com:office:word" xmlns:w="http://schemas.openxmlformats.org/wordprocessingml/2006/main" xmlns:w14="http://schemas.microsoft.com/office/word/2010/wordml" xmlns:w15="http://schemas.microsoft.com/office/word/2012/wordml" xmlns:w16se="http://schemas.microsoft.com/office/word/2015/wordml/symex" xmlns:wpg="http://schemas.microsoft.com/office/word/2010/wordprocessingGroup" xmlns:wpi="http://schemas.microsoft.com/office/word/2010/wordprocessingInk" xmlns:wne="http://schemas.microsoft.com/office/word/2006/wordml" xmlns:wps="http://schemas.microsoft.com/office/word/2010/wordprocessingShape" mc:Ignorable="w14 w15 w16se wp14">
   <w:endnote w:type="separator" w:id="-1">
     <w:p>
       <w:pPr>
@@ -5048,7 +4903,7 @@
 </file>
 
 <file path=word/footer1.xml><?xml version="1.0" encoding="utf-8"?>
-<w:ftr xmlns:wpc="http://schemas.microsoft.com/office/word/2010/wordprocessingCanvas" xmlns:cx="http://schemas.microsoft.com/office/drawing/2014/chartex" xmlns:cx1="http://schemas.microsoft.com/office/drawing/2015/9/8/chartex" xmlns:cx2="http://schemas.microsoft.com/office/drawing/2015/10/21/chartex" xmlns:cx3="http://schemas.microsoft.com/office/drawing/2016/5/9/chartex" xmlns:cx4="http://schemas.microsoft.com/office/drawing/2016/5/10/chartex" xmlns:cx5="http://schemas.microsoft.com/office/drawing/2016/5/11/chartex" xmlns:cx6="http://schemas.microsoft.com/office/drawing/2016/5/12/chartex" xmlns:cx7="http://schemas.microsoft.com/office/drawing/2016/5/13/chartex" xmlns:cx8="http://schemas.microsoft.com/office/drawing/2016/5/14/chartex" xmlns:mc="http://schemas.openxmlformats.org/markup-compatibility/2006" xmlns:aink="http://schemas.microsoft.com/office/drawing/2016/ink" xmlns:am3d="http://schemas.microsoft.com/office/drawing/2017/model3d" xmlns:o="urn:schemas-microsoft-com:office:office" xmlns:r="http://schemas.openxmlformats.org/officeDocument/2006/relationships" xmlns:m="http://schemas.openxmlformats.org/officeDocument/2006/math" xmlns:v="urn:schemas-microsoft-com:vml" xmlns:wp14="http://schemas.microsoft.com/office/word/2010/wordprocessingDrawing" xmlns:wp="http://schemas.openxmlformats.org/drawingml/2006/wordprocessingDrawing" xmlns:w10="urn:schemas-microsoft-com:office:word" xmlns:w="http://schemas.openxmlformats.org/wordprocessingml/2006/main" xmlns:w14="http://schemas.microsoft.com/office/word/2010/wordml" xmlns:w15="http://schemas.microsoft.com/office/word/2012/wordml" xmlns:w16cid="http://schemas.microsoft.com/office/word/2016/wordml/cid" xmlns:w16se="http://schemas.microsoft.com/office/word/2015/wordml/symex" xmlns:wpg="http://schemas.microsoft.com/office/word/2010/wordprocessingGroup" xmlns:wpi="http://schemas.microsoft.com/office/word/2010/wordprocessingInk" xmlns:wne="http://schemas.microsoft.com/office/word/2006/wordml" xmlns:wps="http://schemas.microsoft.com/office/word/2010/wordprocessingShape" mc:Ignorable="w14 w15 w16se w16cid wp14">
+<w:ftr xmlns:wpc="http://schemas.microsoft.com/office/word/2010/wordprocessingCanvas" xmlns:cx="http://schemas.microsoft.com/office/drawing/2014/chartex" xmlns:mc="http://schemas.openxmlformats.org/markup-compatibility/2006" xmlns:o="urn:schemas-microsoft-com:office:office" xmlns:r="http://schemas.openxmlformats.org/officeDocument/2006/relationships" xmlns:m="http://schemas.openxmlformats.org/officeDocument/2006/math" xmlns:v="urn:schemas-microsoft-com:vml" xmlns:wp14="http://schemas.microsoft.com/office/word/2010/wordprocessingDrawing" xmlns:wp="http://schemas.openxmlformats.org/drawingml/2006/wordprocessingDrawing" xmlns:w10="urn:schemas-microsoft-com:office:word" xmlns:w="http://schemas.openxmlformats.org/wordprocessingml/2006/main" xmlns:w14="http://schemas.microsoft.com/office/word/2010/wordml" xmlns:w15="http://schemas.microsoft.com/office/word/2012/wordml" xmlns:w16se="http://schemas.microsoft.com/office/word/2015/wordml/symex" xmlns:wpg="http://schemas.microsoft.com/office/word/2010/wordprocessingGroup" xmlns:wpi="http://schemas.microsoft.com/office/word/2010/wordprocessingInk" xmlns:wne="http://schemas.microsoft.com/office/word/2006/wordml" xmlns:wps="http://schemas.microsoft.com/office/word/2010/wordprocessingShape" mc:Ignorable="w14 w15 w16se wp14">
   <w:p>
     <w:pPr>
       <w:pStyle w:val="af3"/>
@@ -5058,7 +4913,7 @@
 </file>
 
 <file path=word/footer2.xml><?xml version="1.0" encoding="utf-8"?>
-<w:ftr xmlns:wpc="http://schemas.microsoft.com/office/word/2010/wordprocessingCanvas" xmlns:cx="http://schemas.microsoft.com/office/drawing/2014/chartex" xmlns:cx1="http://schemas.microsoft.com/office/drawing/2015/9/8/chartex" xmlns:cx2="http://schemas.microsoft.com/office/drawing/2015/10/21/chartex" xmlns:cx3="http://schemas.microsoft.com/office/drawing/2016/5/9/chartex" xmlns:cx4="http://schemas.microsoft.com/office/drawing/2016/5/10/chartex" xmlns:cx5="http://schemas.microsoft.com/office/drawing/2016/5/11/chartex" xmlns:cx6="http://schemas.microsoft.com/office/drawing/2016/5/12/chartex" xmlns:cx7="http://schemas.microsoft.com/office/drawing/2016/5/13/chartex" xmlns:cx8="http://schemas.microsoft.com/office/drawing/2016/5/14/chartex" xmlns:mc="http://schemas.openxmlformats.org/markup-compatibility/2006" xmlns:aink="http://schemas.microsoft.com/office/drawing/2016/ink" xmlns:am3d="http://schemas.microsoft.com/office/drawing/2017/model3d" xmlns:o="urn:schemas-microsoft-com:office:office" xmlns:r="http://schemas.openxmlformats.org/officeDocument/2006/relationships" xmlns:m="http://schemas.openxmlformats.org/officeDocument/2006/math" xmlns:v="urn:schemas-microsoft-com:vml" xmlns:wp14="http://schemas.microsoft.com/office/word/2010/wordprocessingDrawing" xmlns:wp="http://schemas.openxmlformats.org/drawingml/2006/wordprocessingDrawing" xmlns:w10="urn:schemas-microsoft-com:office:word" xmlns:w="http://schemas.openxmlformats.org/wordprocessingml/2006/main" xmlns:w14="http://schemas.microsoft.com/office/word/2010/wordml" xmlns:w15="http://schemas.microsoft.com/office/word/2012/wordml" xmlns:w16cid="http://schemas.microsoft.com/office/word/2016/wordml/cid" xmlns:w16se="http://schemas.microsoft.com/office/word/2015/wordml/symex" xmlns:wpg="http://schemas.microsoft.com/office/word/2010/wordprocessingGroup" xmlns:wpi="http://schemas.microsoft.com/office/word/2010/wordprocessingInk" xmlns:wne="http://schemas.microsoft.com/office/word/2006/wordml" xmlns:wps="http://schemas.microsoft.com/office/word/2010/wordprocessingShape" mc:Ignorable="w14 w15 w16se w16cid wp14">
+<w:ftr xmlns:wpc="http://schemas.microsoft.com/office/word/2010/wordprocessingCanvas" xmlns:cx="http://schemas.microsoft.com/office/drawing/2014/chartex" xmlns:mc="http://schemas.openxmlformats.org/markup-compatibility/2006" xmlns:o="urn:schemas-microsoft-com:office:office" xmlns:r="http://schemas.openxmlformats.org/officeDocument/2006/relationships" xmlns:m="http://schemas.openxmlformats.org/officeDocument/2006/math" xmlns:v="urn:schemas-microsoft-com:vml" xmlns:wp14="http://schemas.microsoft.com/office/word/2010/wordprocessingDrawing" xmlns:wp="http://schemas.openxmlformats.org/drawingml/2006/wordprocessingDrawing" xmlns:w10="urn:schemas-microsoft-com:office:word" xmlns:w="http://schemas.openxmlformats.org/wordprocessingml/2006/main" xmlns:w14="http://schemas.microsoft.com/office/word/2010/wordml" xmlns:w15="http://schemas.microsoft.com/office/word/2012/wordml" xmlns:w16se="http://schemas.microsoft.com/office/word/2015/wordml/symex" xmlns:wpg="http://schemas.microsoft.com/office/word/2010/wordprocessingGroup" xmlns:wpi="http://schemas.microsoft.com/office/word/2010/wordprocessingInk" xmlns:wne="http://schemas.microsoft.com/office/word/2006/wordml" xmlns:wps="http://schemas.microsoft.com/office/word/2010/wordprocessingShape" mc:Ignorable="w14 w15 w16se wp14">
   <w:sdt>
     <w:sdtPr>
       <w:id w:val="-604340331"/>
@@ -5104,7 +4959,7 @@
 </file>
 
 <file path=word/footer3.xml><?xml version="1.0" encoding="utf-8"?>
-<w:ftr xmlns:wpc="http://schemas.microsoft.com/office/word/2010/wordprocessingCanvas" xmlns:cx="http://schemas.microsoft.com/office/drawing/2014/chartex" xmlns:cx1="http://schemas.microsoft.com/office/drawing/2015/9/8/chartex" xmlns:cx2="http://schemas.microsoft.com/office/drawing/2015/10/21/chartex" xmlns:cx3="http://schemas.microsoft.com/office/drawing/2016/5/9/chartex" xmlns:cx4="http://schemas.microsoft.com/office/drawing/2016/5/10/chartex" xmlns:cx5="http://schemas.microsoft.com/office/drawing/2016/5/11/chartex" xmlns:cx6="http://schemas.microsoft.com/office/drawing/2016/5/12/chartex" xmlns:cx7="http://schemas.microsoft.com/office/drawing/2016/5/13/chartex" xmlns:cx8="http://schemas.microsoft.com/office/drawing/2016/5/14/chartex" xmlns:mc="http://schemas.openxmlformats.org/markup-compatibility/2006" xmlns:aink="http://schemas.microsoft.com/office/drawing/2016/ink" xmlns:am3d="http://schemas.microsoft.com/office/drawing/2017/model3d" xmlns:o="urn:schemas-microsoft-com:office:office" xmlns:r="http://schemas.openxmlformats.org/officeDocument/2006/relationships" xmlns:m="http://schemas.openxmlformats.org/officeDocument/2006/math" xmlns:v="urn:schemas-microsoft-com:vml" xmlns:wp14="http://schemas.microsoft.com/office/word/2010/wordprocessingDrawing" xmlns:wp="http://schemas.openxmlformats.org/drawingml/2006/wordprocessingDrawing" xmlns:w10="urn:schemas-microsoft-com:office:word" xmlns:w="http://schemas.openxmlformats.org/wordprocessingml/2006/main" xmlns:w14="http://schemas.microsoft.com/office/word/2010/wordml" xmlns:w15="http://schemas.microsoft.com/office/word/2012/wordml" xmlns:w16cid="http://schemas.microsoft.com/office/word/2016/wordml/cid" xmlns:w16se="http://schemas.microsoft.com/office/word/2015/wordml/symex" xmlns:wpg="http://schemas.microsoft.com/office/word/2010/wordprocessingGroup" xmlns:wpi="http://schemas.microsoft.com/office/word/2010/wordprocessingInk" xmlns:wne="http://schemas.microsoft.com/office/word/2006/wordml" xmlns:wps="http://schemas.microsoft.com/office/word/2010/wordprocessingShape" mc:Ignorable="w14 w15 w16se w16cid wp14">
+<w:ftr xmlns:wpc="http://schemas.microsoft.com/office/word/2010/wordprocessingCanvas" xmlns:cx="http://schemas.microsoft.com/office/drawing/2014/chartex" xmlns:mc="http://schemas.openxmlformats.org/markup-compatibility/2006" xmlns:o="urn:schemas-microsoft-com:office:office" xmlns:r="http://schemas.openxmlformats.org/officeDocument/2006/relationships" xmlns:m="http://schemas.openxmlformats.org/officeDocument/2006/math" xmlns:v="urn:schemas-microsoft-com:vml" xmlns:wp14="http://schemas.microsoft.com/office/word/2010/wordprocessingDrawing" xmlns:wp="http://schemas.openxmlformats.org/drawingml/2006/wordprocessingDrawing" xmlns:w10="urn:schemas-microsoft-com:office:word" xmlns:w="http://schemas.openxmlformats.org/wordprocessingml/2006/main" xmlns:w14="http://schemas.microsoft.com/office/word/2010/wordml" xmlns:w15="http://schemas.microsoft.com/office/word/2012/wordml" xmlns:w16se="http://schemas.microsoft.com/office/word/2015/wordml/symex" xmlns:wpg="http://schemas.microsoft.com/office/word/2010/wordprocessingGroup" xmlns:wpi="http://schemas.microsoft.com/office/word/2010/wordprocessingInk" xmlns:wne="http://schemas.microsoft.com/office/word/2006/wordml" xmlns:wps="http://schemas.microsoft.com/office/word/2010/wordprocessingShape" mc:Ignorable="w14 w15 w16se wp14">
   <w:p>
     <w:pPr>
       <w:pStyle w:val="af3"/>
@@ -5114,7 +4969,7 @@
 </file>
 
 <file path=word/footnotes.xml><?xml version="1.0" encoding="utf-8"?>
-<w:footnotes xmlns:wpc="http://schemas.microsoft.com/office/word/2010/wordprocessingCanvas" xmlns:cx="http://schemas.microsoft.com/office/drawing/2014/chartex" xmlns:cx1="http://schemas.microsoft.com/office/drawing/2015/9/8/chartex" xmlns:cx2="http://schemas.microsoft.com/office/drawing/2015/10/21/chartex" xmlns:cx3="http://schemas.microsoft.com/office/drawing/2016/5/9/chartex" xmlns:cx4="http://schemas.microsoft.com/office/drawing/2016/5/10/chartex" xmlns:cx5="http://schemas.microsoft.com/office/drawing/2016/5/11/chartex" xmlns:cx6="http://schemas.microsoft.com/office/drawing/2016/5/12/chartex" xmlns:cx7="http://schemas.microsoft.com/office/drawing/2016/5/13/chartex" xmlns:cx8="http://schemas.microsoft.com/office/drawing/2016/5/14/chartex" xmlns:mc="http://schemas.openxmlformats.org/markup-compatibility/2006" xmlns:aink="http://schemas.microsoft.com/office/drawing/2016/ink" xmlns:am3d="http://schemas.microsoft.com/office/drawing/2017/model3d" xmlns:o="urn:schemas-microsoft-com:office:office" xmlns:r="http://schemas.openxmlformats.org/officeDocument/2006/relationships" xmlns:m="http://schemas.openxmlformats.org/officeDocument/2006/math" xmlns:v="urn:schemas-microsoft-com:vml" xmlns:wp14="http://schemas.microsoft.com/office/word/2010/wordprocessingDrawing" xmlns:wp="http://schemas.openxmlformats.org/drawingml/2006/wordprocessingDrawing" xmlns:w10="urn:schemas-microsoft-com:office:word" xmlns:w="http://schemas.openxmlformats.org/wordprocessingml/2006/main" xmlns:w14="http://schemas.microsoft.com/office/word/2010/wordml" xmlns:w15="http://schemas.microsoft.com/office/word/2012/wordml" xmlns:w16cid="http://schemas.microsoft.com/office/word/2016/wordml/cid" xmlns:w16se="http://schemas.microsoft.com/office/word/2015/wordml/symex" xmlns:wpg="http://schemas.microsoft.com/office/word/2010/wordprocessingGroup" xmlns:wpi="http://schemas.microsoft.com/office/word/2010/wordprocessingInk" xmlns:wne="http://schemas.microsoft.com/office/word/2006/wordml" xmlns:wps="http://schemas.microsoft.com/office/word/2010/wordprocessingShape" mc:Ignorable="w14 w15 w16se w16cid wp14">
+<w:footnotes xmlns:wpc="http://schemas.microsoft.com/office/word/2010/wordprocessingCanvas" xmlns:cx="http://schemas.microsoft.com/office/drawing/2014/chartex" xmlns:mc="http://schemas.openxmlformats.org/markup-compatibility/2006" xmlns:o="urn:schemas-microsoft-com:office:office" xmlns:r="http://schemas.openxmlformats.org/officeDocument/2006/relationships" xmlns:m="http://schemas.openxmlformats.org/officeDocument/2006/math" xmlns:v="urn:schemas-microsoft-com:vml" xmlns:wp14="http://schemas.microsoft.com/office/word/2010/wordprocessingDrawing" xmlns:wp="http://schemas.openxmlformats.org/drawingml/2006/wordprocessingDrawing" xmlns:w10="urn:schemas-microsoft-com:office:word" xmlns:w="http://schemas.openxmlformats.org/wordprocessingml/2006/main" xmlns:w14="http://schemas.microsoft.com/office/word/2010/wordml" xmlns:w15="http://schemas.microsoft.com/office/word/2012/wordml" xmlns:w16se="http://schemas.microsoft.com/office/word/2015/wordml/symex" xmlns:wpg="http://schemas.microsoft.com/office/word/2010/wordprocessingGroup" xmlns:wpi="http://schemas.microsoft.com/office/word/2010/wordprocessingInk" xmlns:wne="http://schemas.microsoft.com/office/word/2006/wordml" xmlns:wps="http://schemas.microsoft.com/office/word/2010/wordprocessingShape" mc:Ignorable="w14 w15 w16se wp14">
   <w:footnote w:type="separator" w:id="-1">
     <w:p>
       <w:pPr>
@@ -5141,7 +4996,7 @@
 </file>
 
 <file path=word/header1.xml><?xml version="1.0" encoding="utf-8"?>
-<w:hdr xmlns:wpc="http://schemas.microsoft.com/office/word/2010/wordprocessingCanvas" xmlns:cx="http://schemas.microsoft.com/office/drawing/2014/chartex" xmlns:cx1="http://schemas.microsoft.com/office/drawing/2015/9/8/chartex" xmlns:cx2="http://schemas.microsoft.com/office/drawing/2015/10/21/chartex" xmlns:cx3="http://schemas.microsoft.com/office/drawing/2016/5/9/chartex" xmlns:cx4="http://schemas.microsoft.com/office/drawing/2016/5/10/chartex" xmlns:cx5="http://schemas.microsoft.com/office/drawing/2016/5/11/chartex" xmlns:cx6="http://schemas.microsoft.com/office/drawing/2016/5/12/chartex" xmlns:cx7="http://schemas.microsoft.com/office/drawing/2016/5/13/chartex" xmlns:cx8="http://schemas.microsoft.com/office/drawing/2016/5/14/chartex" xmlns:mc="http://schemas.openxmlformats.org/markup-compatibility/2006" xmlns:aink="http://schemas.microsoft.com/office/drawing/2016/ink" xmlns:am3d="http://schemas.microsoft.com/office/drawing/2017/model3d" xmlns:o="urn:schemas-microsoft-com:office:office" xmlns:r="http://schemas.openxmlformats.org/officeDocument/2006/relationships" xmlns:m="http://schemas.openxmlformats.org/officeDocument/2006/math" xmlns:v="urn:schemas-microsoft-com:vml" xmlns:wp14="http://schemas.microsoft.com/office/word/2010/wordprocessingDrawing" xmlns:wp="http://schemas.openxmlformats.org/drawingml/2006/wordprocessingDrawing" xmlns:w10="urn:schemas-microsoft-com:office:word" xmlns:w="http://schemas.openxmlformats.org/wordprocessingml/2006/main" xmlns:w14="http://schemas.microsoft.com/office/word/2010/wordml" xmlns:w15="http://schemas.microsoft.com/office/word/2012/wordml" xmlns:w16cid="http://schemas.microsoft.com/office/word/2016/wordml/cid" xmlns:w16se="http://schemas.microsoft.com/office/word/2015/wordml/symex" xmlns:wpg="http://schemas.microsoft.com/office/word/2010/wordprocessingGroup" xmlns:wpi="http://schemas.microsoft.com/office/word/2010/wordprocessingInk" xmlns:wne="http://schemas.microsoft.com/office/word/2006/wordml" xmlns:wps="http://schemas.microsoft.com/office/word/2010/wordprocessingShape" mc:Ignorable="w14 w15 w16se w16cid wp14">
+<w:hdr xmlns:wpc="http://schemas.microsoft.com/office/word/2010/wordprocessingCanvas" xmlns:cx="http://schemas.microsoft.com/office/drawing/2014/chartex" xmlns:mc="http://schemas.openxmlformats.org/markup-compatibility/2006" xmlns:o="urn:schemas-microsoft-com:office:office" xmlns:r="http://schemas.openxmlformats.org/officeDocument/2006/relationships" xmlns:m="http://schemas.openxmlformats.org/officeDocument/2006/math" xmlns:v="urn:schemas-microsoft-com:vml" xmlns:wp14="http://schemas.microsoft.com/office/word/2010/wordprocessingDrawing" xmlns:wp="http://schemas.openxmlformats.org/drawingml/2006/wordprocessingDrawing" xmlns:w10="urn:schemas-microsoft-com:office:word" xmlns:w="http://schemas.openxmlformats.org/wordprocessingml/2006/main" xmlns:w14="http://schemas.microsoft.com/office/word/2010/wordml" xmlns:w15="http://schemas.microsoft.com/office/word/2012/wordml" xmlns:w16se="http://schemas.microsoft.com/office/word/2015/wordml/symex" xmlns:wpg="http://schemas.microsoft.com/office/word/2010/wordprocessingGroup" xmlns:wpi="http://schemas.microsoft.com/office/word/2010/wordprocessingInk" xmlns:wne="http://schemas.microsoft.com/office/word/2006/wordml" xmlns:wps="http://schemas.microsoft.com/office/word/2010/wordprocessingShape" mc:Ignorable="w14 w15 w16se wp14">
   <w:p>
     <w:pPr>
       <w:pStyle w:val="a8"/>
@@ -5151,7 +5006,7 @@
 </file>
 
 <file path=word/header2.xml><?xml version="1.0" encoding="utf-8"?>
-<w:hdr xmlns:wpc="http://schemas.microsoft.com/office/word/2010/wordprocessingCanvas" xmlns:cx="http://schemas.microsoft.com/office/drawing/2014/chartex" xmlns:cx1="http://schemas.microsoft.com/office/drawing/2015/9/8/chartex" xmlns:cx2="http://schemas.microsoft.com/office/drawing/2015/10/21/chartex" xmlns:cx3="http://schemas.microsoft.com/office/drawing/2016/5/9/chartex" xmlns:cx4="http://schemas.microsoft.com/office/drawing/2016/5/10/chartex" xmlns:cx5="http://schemas.microsoft.com/office/drawing/2016/5/11/chartex" xmlns:cx6="http://schemas.microsoft.com/office/drawing/2016/5/12/chartex" xmlns:cx7="http://schemas.microsoft.com/office/drawing/2016/5/13/chartex" xmlns:cx8="http://schemas.microsoft.com/office/drawing/2016/5/14/chartex" xmlns:mc="http://schemas.openxmlformats.org/markup-compatibility/2006" xmlns:aink="http://schemas.microsoft.com/office/drawing/2016/ink" xmlns:am3d="http://schemas.microsoft.com/office/drawing/2017/model3d" xmlns:o="urn:schemas-microsoft-com:office:office" xmlns:r="http://schemas.openxmlformats.org/officeDocument/2006/relationships" xmlns:m="http://schemas.openxmlformats.org/officeDocument/2006/math" xmlns:v="urn:schemas-microsoft-com:vml" xmlns:wp14="http://schemas.microsoft.com/office/word/2010/wordprocessingDrawing" xmlns:wp="http://schemas.openxmlformats.org/drawingml/2006/wordprocessingDrawing" xmlns:w10="urn:schemas-microsoft-com:office:word" xmlns:w="http://schemas.openxmlformats.org/wordprocessingml/2006/main" xmlns:w14="http://schemas.microsoft.com/office/word/2010/wordml" xmlns:w15="http://schemas.microsoft.com/office/word/2012/wordml" xmlns:w16cid="http://schemas.microsoft.com/office/word/2016/wordml/cid" xmlns:w16se="http://schemas.microsoft.com/office/word/2015/wordml/symex" xmlns:wpg="http://schemas.microsoft.com/office/word/2010/wordprocessingGroup" xmlns:wpi="http://schemas.microsoft.com/office/word/2010/wordprocessingInk" xmlns:wne="http://schemas.microsoft.com/office/word/2006/wordml" xmlns:wps="http://schemas.microsoft.com/office/word/2010/wordprocessingShape" mc:Ignorable="w14 w15 w16se w16cid wp14">
+<w:hdr xmlns:wpc="http://schemas.microsoft.com/office/word/2010/wordprocessingCanvas" xmlns:cx="http://schemas.microsoft.com/office/drawing/2014/chartex" xmlns:mc="http://schemas.openxmlformats.org/markup-compatibility/2006" xmlns:o="urn:schemas-microsoft-com:office:office" xmlns:r="http://schemas.openxmlformats.org/officeDocument/2006/relationships" xmlns:m="http://schemas.openxmlformats.org/officeDocument/2006/math" xmlns:v="urn:schemas-microsoft-com:vml" xmlns:wp14="http://schemas.microsoft.com/office/word/2010/wordprocessingDrawing" xmlns:wp="http://schemas.openxmlformats.org/drawingml/2006/wordprocessingDrawing" xmlns:w10="urn:schemas-microsoft-com:office:word" xmlns:w="http://schemas.openxmlformats.org/wordprocessingml/2006/main" xmlns:w14="http://schemas.microsoft.com/office/word/2010/wordml" xmlns:w15="http://schemas.microsoft.com/office/word/2012/wordml" xmlns:w16se="http://schemas.microsoft.com/office/word/2015/wordml/symex" xmlns:wpg="http://schemas.microsoft.com/office/word/2010/wordprocessingGroup" xmlns:wpi="http://schemas.microsoft.com/office/word/2010/wordprocessingInk" xmlns:wne="http://schemas.microsoft.com/office/word/2006/wordml" xmlns:wps="http://schemas.microsoft.com/office/word/2010/wordprocessingShape" mc:Ignorable="w14 w15 w16se wp14">
   <w:p>
     <w:pPr>
       <w:pStyle w:val="a8"/>
@@ -5164,7 +5019,7 @@
 </file>
 
 <file path=word/header3.xml><?xml version="1.0" encoding="utf-8"?>
-<w:hdr xmlns:wpc="http://schemas.microsoft.com/office/word/2010/wordprocessingCanvas" xmlns:cx="http://schemas.microsoft.com/office/drawing/2014/chartex" xmlns:cx1="http://schemas.microsoft.com/office/drawing/2015/9/8/chartex" xmlns:cx2="http://schemas.microsoft.com/office/drawing/2015/10/21/chartex" xmlns:cx3="http://schemas.microsoft.com/office/drawing/2016/5/9/chartex" xmlns:cx4="http://schemas.microsoft.com/office/drawing/2016/5/10/chartex" xmlns:cx5="http://schemas.microsoft.com/office/drawing/2016/5/11/chartex" xmlns:cx6="http://schemas.microsoft.com/office/drawing/2016/5/12/chartex" xmlns:cx7="http://schemas.microsoft.com/office/drawing/2016/5/13/chartex" xmlns:cx8="http://schemas.microsoft.com/office/drawing/2016/5/14/chartex" xmlns:mc="http://schemas.openxmlformats.org/markup-compatibility/2006" xmlns:aink="http://schemas.microsoft.com/office/drawing/2016/ink" xmlns:am3d="http://schemas.microsoft.com/office/drawing/2017/model3d" xmlns:o="urn:schemas-microsoft-com:office:office" xmlns:r="http://schemas.openxmlformats.org/officeDocument/2006/relationships" xmlns:m="http://schemas.openxmlformats.org/officeDocument/2006/math" xmlns:v="urn:schemas-microsoft-com:vml" xmlns:wp14="http://schemas.microsoft.com/office/word/2010/wordprocessingDrawing" xmlns:wp="http://schemas.openxmlformats.org/drawingml/2006/wordprocessingDrawing" xmlns:w10="urn:schemas-microsoft-com:office:word" xmlns:w="http://schemas.openxmlformats.org/wordprocessingml/2006/main" xmlns:w14="http://schemas.microsoft.com/office/word/2010/wordml" xmlns:w15="http://schemas.microsoft.com/office/word/2012/wordml" xmlns:w16cid="http://schemas.microsoft.com/office/word/2016/wordml/cid" xmlns:w16se="http://schemas.microsoft.com/office/word/2015/wordml/symex" xmlns:wpg="http://schemas.microsoft.com/office/word/2010/wordprocessingGroup" xmlns:wpi="http://schemas.microsoft.com/office/word/2010/wordprocessingInk" xmlns:wne="http://schemas.microsoft.com/office/word/2006/wordml" xmlns:wps="http://schemas.microsoft.com/office/word/2010/wordprocessingShape" mc:Ignorable="w14 w15 w16se w16cid wp14">
+<w:hdr xmlns:wpc="http://schemas.microsoft.com/office/word/2010/wordprocessingCanvas" xmlns:cx="http://schemas.microsoft.com/office/drawing/2014/chartex" xmlns:mc="http://schemas.openxmlformats.org/markup-compatibility/2006" xmlns:o="urn:schemas-microsoft-com:office:office" xmlns:r="http://schemas.openxmlformats.org/officeDocument/2006/relationships" xmlns:m="http://schemas.openxmlformats.org/officeDocument/2006/math" xmlns:v="urn:schemas-microsoft-com:vml" xmlns:wp14="http://schemas.microsoft.com/office/word/2010/wordprocessingDrawing" xmlns:wp="http://schemas.openxmlformats.org/drawingml/2006/wordprocessingDrawing" xmlns:w10="urn:schemas-microsoft-com:office:word" xmlns:w="http://schemas.openxmlformats.org/wordprocessingml/2006/main" xmlns:w14="http://schemas.microsoft.com/office/word/2010/wordml" xmlns:w15="http://schemas.microsoft.com/office/word/2012/wordml" xmlns:w16se="http://schemas.microsoft.com/office/word/2015/wordml/symex" xmlns:wpg="http://schemas.microsoft.com/office/word/2010/wordprocessingGroup" xmlns:wpi="http://schemas.microsoft.com/office/word/2010/wordprocessingInk" xmlns:wne="http://schemas.microsoft.com/office/word/2006/wordml" xmlns:wps="http://schemas.microsoft.com/office/word/2010/wordprocessingShape" mc:Ignorable="w14 w15 w16se wp14">
   <w:p>
     <w:pPr>
       <w:pStyle w:val="a8"/>
@@ -5174,7 +5029,7 @@
 </file>
 
 <file path=word/numbering.xml><?xml version="1.0" encoding="utf-8"?>
-<w:numbering xmlns:wpc="http://schemas.microsoft.com/office/word/2010/wordprocessingCanvas" xmlns:cx="http://schemas.microsoft.com/office/drawing/2014/chartex" xmlns:cx1="http://schemas.microsoft.com/office/drawing/2015/9/8/chartex" xmlns:cx2="http://schemas.microsoft.com/office/drawing/2015/10/21/chartex" xmlns:cx3="http://schemas.microsoft.com/office/drawing/2016/5/9/chartex" xmlns:cx4="http://schemas.microsoft.com/office/drawing/2016/5/10/chartex" xmlns:cx5="http://schemas.microsoft.com/office/drawing/2016/5/11/chartex" xmlns:cx6="http://schemas.microsoft.com/office/drawing/2016/5/12/chartex" xmlns:cx7="http://schemas.microsoft.com/office/drawing/2016/5/13/chartex" xmlns:cx8="http://schemas.microsoft.com/office/drawing/2016/5/14/chartex" xmlns:mc="http://schemas.openxmlformats.org/markup-compatibility/2006" xmlns:aink="http://schemas.microsoft.com/office/drawing/2016/ink" xmlns:am3d="http://schemas.microsoft.com/office/drawing/2017/model3d" xmlns:o="urn:schemas-microsoft-com:office:office" xmlns:r="http://schemas.openxmlformats.org/officeDocument/2006/relationships" xmlns:m="http://schemas.openxmlformats.org/officeDocument/2006/math" xmlns:v="urn:schemas-microsoft-com:vml" xmlns:wp14="http://schemas.microsoft.com/office/word/2010/wordprocessingDrawing" xmlns:wp="http://schemas.openxmlformats.org/drawingml/2006/wordprocessingDrawing" xmlns:w10="urn:schemas-microsoft-com:office:word" xmlns:w="http://schemas.openxmlformats.org/wordprocessingml/2006/main" xmlns:w14="http://schemas.microsoft.com/office/word/2010/wordml" xmlns:w15="http://schemas.microsoft.com/office/word/2012/wordml" xmlns:w16cid="http://schemas.microsoft.com/office/word/2016/wordml/cid" xmlns:w16se="http://schemas.microsoft.com/office/word/2015/wordml/symex" xmlns:wpg="http://schemas.microsoft.com/office/word/2010/wordprocessingGroup" xmlns:wpi="http://schemas.microsoft.com/office/word/2010/wordprocessingInk" xmlns:wne="http://schemas.microsoft.com/office/word/2006/wordml" xmlns:wps="http://schemas.microsoft.com/office/word/2010/wordprocessingShape" mc:Ignorable="w14 w15 w16se w16cid wp14">
+<w:numbering xmlns:wpc="http://schemas.microsoft.com/office/word/2010/wordprocessingCanvas" xmlns:cx="http://schemas.microsoft.com/office/drawing/2014/chartex" xmlns:mc="http://schemas.openxmlformats.org/markup-compatibility/2006" xmlns:o="urn:schemas-microsoft-com:office:office" xmlns:r="http://schemas.openxmlformats.org/officeDocument/2006/relationships" xmlns:m="http://schemas.openxmlformats.org/officeDocument/2006/math" xmlns:v="urn:schemas-microsoft-com:vml" xmlns:wp14="http://schemas.microsoft.com/office/word/2010/wordprocessingDrawing" xmlns:wp="http://schemas.openxmlformats.org/drawingml/2006/wordprocessingDrawing" xmlns:w10="urn:schemas-microsoft-com:office:word" xmlns:w="http://schemas.openxmlformats.org/wordprocessingml/2006/main" xmlns:w14="http://schemas.microsoft.com/office/word/2010/wordml" xmlns:w15="http://schemas.microsoft.com/office/word/2012/wordml" xmlns:w16se="http://schemas.microsoft.com/office/word/2015/wordml/symex" xmlns:wpg="http://schemas.microsoft.com/office/word/2010/wordprocessingGroup" xmlns:wpi="http://schemas.microsoft.com/office/word/2010/wordprocessingInk" xmlns:wne="http://schemas.microsoft.com/office/word/2006/wordml" xmlns:wps="http://schemas.microsoft.com/office/word/2010/wordprocessingShape" mc:Ignorable="w14 w15 w16se wp14">
   <w:abstractNum w:abstractNumId="0" w15:restartNumberingAfterBreak="0">
     <w:nsid w:val="06773751"/>
     <w:multiLevelType w:val="multilevel"/>
@@ -12044,7 +11899,7 @@
 </file>
 
 <file path=word/styles.xml><?xml version="1.0" encoding="utf-8"?>
-<w:styles xmlns:mc="http://schemas.openxmlformats.org/markup-compatibility/2006" xmlns:r="http://schemas.openxmlformats.org/officeDocument/2006/relationships" xmlns:w="http://schemas.openxmlformats.org/wordprocessingml/2006/main" xmlns:w14="http://schemas.microsoft.com/office/word/2010/wordml" xmlns:w15="http://schemas.microsoft.com/office/word/2012/wordml" xmlns:w16cid="http://schemas.microsoft.com/office/word/2016/wordml/cid" xmlns:w16se="http://schemas.microsoft.com/office/word/2015/wordml/symex" mc:Ignorable="w14 w15 w16se w16cid">
+<w:styles xmlns:mc="http://schemas.openxmlformats.org/markup-compatibility/2006" xmlns:r="http://schemas.openxmlformats.org/officeDocument/2006/relationships" xmlns:w="http://schemas.openxmlformats.org/wordprocessingml/2006/main" xmlns:w14="http://schemas.microsoft.com/office/word/2010/wordml" xmlns:w15="http://schemas.microsoft.com/office/word/2012/wordml" xmlns:w16se="http://schemas.microsoft.com/office/word/2015/wordml/symex" mc:Ignorable="w14 w15 w16se">
   <w:docDefaults>
     <w:rPrDefault>
       <w:rPr>
@@ -12057,7 +11912,7 @@
     </w:rPrDefault>
     <w:pPrDefault/>
   </w:docDefaults>
-  <w:latentStyles w:defLockedState="0" w:defUIPriority="99" w:defSemiHidden="0" w:defUnhideWhenUsed="0" w:defQFormat="0" w:count="375">
+  <w:latentStyles w:defLockedState="0" w:defUIPriority="99" w:defSemiHidden="0" w:defUnhideWhenUsed="0" w:defQFormat="0" w:count="371">
     <w:lsdException w:name="Normal" w:uiPriority="0" w:qFormat="1"/>
     <w:lsdException w:name="heading 1" w:semiHidden="1" w:uiPriority="9" w:qFormat="1"/>
     <w:lsdException w:name="heading 2" w:uiPriority="9" w:qFormat="1"/>
@@ -12429,10 +12284,6 @@
     <w:lsdException w:name="List Table 5 Dark Accent 6" w:uiPriority="50"/>
     <w:lsdException w:name="List Table 6 Colorful Accent 6" w:uiPriority="51"/>
     <w:lsdException w:name="List Table 7 Colorful Accent 6" w:uiPriority="52"/>
-    <w:lsdException w:name="Mention" w:semiHidden="1" w:unhideWhenUsed="1"/>
-    <w:lsdException w:name="Smart Hyperlink" w:semiHidden="1" w:unhideWhenUsed="1"/>
-    <w:lsdException w:name="Hashtag" w:semiHidden="1" w:unhideWhenUsed="1"/>
-    <w:lsdException w:name="Unresolved Mention" w:semiHidden="1" w:unhideWhenUsed="1"/>
   </w:latentStyles>
   <w:style w:type="paragraph" w:default="1" w:styleId="a0">
     <w:name w:val="Normal"/>
@@ -12926,7 +12777,7 @@
       <w:ind w:firstLineChars="0" w:firstLine="0"/>
     </w:pPr>
   </w:style>
-  <w:style w:type="paragraph" w:styleId="TOC1">
+  <w:style w:type="paragraph" w:styleId="11">
     <w:name w:val="toc 1"/>
     <w:basedOn w:val="a0"/>
     <w:next w:val="a0"/>
@@ -13072,7 +12923,7 @@
       <w:szCs w:val="28"/>
     </w:rPr>
   </w:style>
-  <w:style w:type="paragraph" w:styleId="TOC2">
+  <w:style w:type="paragraph" w:styleId="21">
     <w:name w:val="toc 2"/>
     <w:basedOn w:val="a0"/>
     <w:next w:val="a0"/>
@@ -13163,7 +13014,7 @@
       <w:szCs w:val="20"/>
     </w:rPr>
   </w:style>
-  <w:style w:type="paragraph" w:styleId="TOC3">
+  <w:style w:type="paragraph" w:styleId="31">
     <w:name w:val="toc 3"/>
     <w:basedOn w:val="a0"/>
     <w:next w:val="a0"/>
@@ -13356,7 +13207,7 @@
     </w:rPr>
   </w:style>
   <w:style w:type="character" w:customStyle="1" w:styleId="ad">
-    <w:name w:val="列表段落 字符"/>
+    <w:name w:val="列出段落 字符"/>
     <w:aliases w:val="List 字符,符号列表 字符,列出段落2 字符,编号 字符,一级项目编号 字符,列出段落4 字符,正文段落1 字符,1、 字符,3+级标题 字符,Bullet List 字符,FooterText 字符,numbered 字符,List Paragraph1 字符,Paragraphe de liste1 字符,lp1 字符,1.2.3标题 字符,表格段落 字符,项目符号 字符,段落列项目 字符,列表格式 字符,Colorful List Accent 1 字符,列出段落-正文 字符"/>
     <w:link w:val="ac"/>
     <w:uiPriority w:val="34"/>
@@ -13593,7 +13444,7 @@
       <w:szCs w:val="28"/>
     </w:rPr>
   </w:style>
-  <w:style w:type="paragraph" w:styleId="TOC4">
+  <w:style w:type="paragraph" w:styleId="41">
     <w:name w:val="toc 4"/>
     <w:basedOn w:val="a0"/>
     <w:next w:val="a0"/>
@@ -13611,7 +13462,7 @@
       <w:szCs w:val="18"/>
     </w:rPr>
   </w:style>
-  <w:style w:type="paragraph" w:styleId="TOC5">
+  <w:style w:type="paragraph" w:styleId="51">
     <w:name w:val="toc 5"/>
     <w:basedOn w:val="a0"/>
     <w:next w:val="a0"/>
@@ -13629,7 +13480,7 @@
       <w:szCs w:val="18"/>
     </w:rPr>
   </w:style>
-  <w:style w:type="paragraph" w:styleId="TOC6">
+  <w:style w:type="paragraph" w:styleId="61">
     <w:name w:val="toc 6"/>
     <w:basedOn w:val="a0"/>
     <w:next w:val="a0"/>
@@ -13647,7 +13498,7 @@
       <w:szCs w:val="18"/>
     </w:rPr>
   </w:style>
-  <w:style w:type="paragraph" w:styleId="TOC7">
+  <w:style w:type="paragraph" w:styleId="71">
     <w:name w:val="toc 7"/>
     <w:basedOn w:val="a0"/>
     <w:next w:val="a0"/>
@@ -13665,7 +13516,7 @@
       <w:szCs w:val="18"/>
     </w:rPr>
   </w:style>
-  <w:style w:type="paragraph" w:styleId="TOC8">
+  <w:style w:type="paragraph" w:styleId="81">
     <w:name w:val="toc 8"/>
     <w:basedOn w:val="a0"/>
     <w:next w:val="a0"/>
@@ -13683,7 +13534,7 @@
       <w:szCs w:val="18"/>
     </w:rPr>
   </w:style>
-  <w:style w:type="paragraph" w:styleId="TOC9">
+  <w:style w:type="paragraph" w:styleId="91">
     <w:name w:val="toc 9"/>
     <w:basedOn w:val="a0"/>
     <w:next w:val="a0"/>
@@ -14004,7 +13855,7 @@
 </file>
 
 <file path=customXml/itemProps1.xml><?xml version="1.0" encoding="utf-8"?>
-<ds:datastoreItem xmlns:ds="http://schemas.openxmlformats.org/officeDocument/2006/customXml" ds:itemID="{F5A2C159-FDB2-4E30-8A34-0F26582FE5E1}">
+<ds:datastoreItem xmlns:ds="http://schemas.openxmlformats.org/officeDocument/2006/customXml" ds:itemID="{92491647-DF81-493B-A4AB-201598FBE73D}">
   <ds:schemaRefs>
     <ds:schemaRef ds:uri="http://schemas.openxmlformats.org/officeDocument/2006/bibliography"/>
   </ds:schemaRefs>

</xml_diff>

<commit_message>
add login with uuid
</commit_message>
<xml_diff>
--- a/src/main/resources/WordTemplate/2.docx
+++ b/src/main/resources/WordTemplate/2.docx
@@ -372,49 +372,61 @@
         <w:t>，</w:t>
       </w:r>
       <w:r>
+        <w:t>2.2</w:t>
+      </w:r>
+      <w:r>
+        <w:rPr>
+          <w:rFonts w:hint="eastAsia"/>
+        </w:rPr>
+        <w:t>节介绍系统网络拓扑情况，</w:t>
+      </w:r>
+      <w:r>
         <w:rPr>
           <w:rFonts w:hint="eastAsia"/>
         </w:rPr>
         <w:t>2</w:t>
       </w:r>
       <w:r>
-        <w:t>.2-2.</w:t>
+        <w:t>.3</w:t>
+      </w:r>
+      <w:r>
+        <w:rPr>
+          <w:rFonts w:hint="eastAsia"/>
+        </w:rPr>
+        <w:t>节介绍系统承载的业务情况，</w:t>
+      </w:r>
+      <w:r>
+        <w:rPr>
+          <w:rFonts w:hint="eastAsia"/>
+        </w:rPr>
+        <w:t>2</w:t>
+      </w:r>
+      <w:r>
+        <w:t>.4</w:t>
+      </w:r>
+      <w:r>
+        <w:rPr>
+          <w:rFonts w:hint="eastAsia"/>
+        </w:rPr>
+        <w:t>节介绍系统软硬件构成情况</w:t>
+      </w:r>
+      <w:r>
+        <w:rPr>
+          <w:rFonts w:hint="eastAsia"/>
+        </w:rPr>
+        <w:t>，</w:t>
+      </w:r>
+      <w:r>
+        <w:rPr>
+          <w:rFonts w:hint="eastAsia"/>
+        </w:rPr>
+        <w:t>2</w:t>
+      </w:r>
+      <w:r>
+        <w:t>.</w:t>
       </w:r>
       <w:r>
         <w:t>5</w:t>
-      </w:r>
-      <w:r>
-        <w:rPr>
-          <w:rFonts w:hint="eastAsia"/>
-        </w:rPr>
-        <w:t>节</w:t>
-      </w:r>
-      <w:r>
-        <w:rPr>
-          <w:rFonts w:hint="eastAsia"/>
-        </w:rPr>
-        <w:t>分别介绍目标信息系统的</w:t>
-      </w:r>
-      <w:r>
-        <w:rPr>
-          <w:rFonts w:hint="eastAsia"/>
-        </w:rPr>
-        <w:t>物理和环境、网络和通信、设备和计算、应用和数据</w:t>
-      </w:r>
-      <w:r>
-        <w:rPr>
-          <w:rFonts w:hint="eastAsia"/>
-        </w:rPr>
-        <w:t>情况，</w:t>
-      </w:r>
-      <w:r>
-        <w:rPr>
-          <w:rFonts w:hint="eastAsia"/>
-        </w:rPr>
-        <w:t>2</w:t>
-      </w:r>
-      <w:r>
-        <w:t>.6</w:t>
       </w:r>
       <w:r>
         <w:rPr>
@@ -471,13 +483,19 @@
         <w:rPr>
           <w:rFonts w:hint="eastAsia"/>
         </w:rPr>
-        <w:t>本小节介绍该系统的基本情况，包括系统名称、网络安全保护等级、</w:t>
-      </w:r>
-      <w:r>
-        <w:rPr>
-          <w:rFonts w:hint="eastAsia"/>
-        </w:rPr>
-        <w:t>等基本情况调研</w:t>
+        <w:t>本小节介绍该系统的基本情况，包括系统名称、网络安全保护等级</w:t>
+      </w:r>
+      <w:r>
+        <w:rPr>
+          <w:rFonts w:hint="eastAsia"/>
+        </w:rPr>
+        <w:t>等基本情况</w:t>
+      </w:r>
+      <w:r>
+        <w:rPr>
+          <w:rFonts w:hint="eastAsia"/>
+        </w:rPr>
+        <w:t>，</w:t>
       </w:r>
       <w:r>
         <w:rPr>
@@ -509,57 +527,127 @@
     </w:p>
     <w:p>
       <w:pPr>
+        <w:pStyle w:val="3"/>
+        <w:numPr>
+          <w:ilvl w:val="0"/>
+          <w:numId w:val="0"/>
+        </w:numPr>
+      </w:pPr>
+      <w:r>
+        <w:rPr>
+          <w:rFonts w:hint="eastAsia"/>
+        </w:rPr>
+        <w:t>2</w:t>
+      </w:r>
+      <w:r>
+        <w:t>.1.1</w:t>
+      </w:r>
+      <w:r>
+        <w:t xml:space="preserve"> </w:t>
+      </w:r>
+      <w:r>
+        <w:rPr>
+          <w:rFonts w:hint="eastAsia"/>
+        </w:rPr>
+        <w:t>基本情况</w:t>
+      </w:r>
+    </w:p>
+    <w:p>
+      <w:pPr>
+        <w:ind w:firstLine="560"/>
+      </w:pPr>
+      <w:r>
+        <w:rPr>
+          <w:rFonts w:hint="eastAsia"/>
+        </w:rPr>
+        <w:t>{</w:t>
+      </w:r>
+      <w:r>
+        <w:t>{sysname}}</w:t>
+      </w:r>
+      <w:r>
+        <w:rPr>
+          <w:rFonts w:hint="eastAsia"/>
+        </w:rPr>
+        <w:t>系统基本情况</w:t>
+      </w:r>
+      <w:r>
+        <w:rPr>
+          <w:rFonts w:hint="eastAsia"/>
+        </w:rPr>
+        <w:t>如表</w:t>
+      </w:r>
+      <w:r>
+        <w:rPr>
+          <w:rFonts w:hint="eastAsia"/>
+        </w:rPr>
+        <w:t>2</w:t>
+      </w:r>
+      <w:r>
+        <w:t>.1</w:t>
+      </w:r>
+      <w:r>
+        <w:rPr>
+          <w:rFonts w:hint="eastAsia"/>
+        </w:rPr>
+        <w:t>所示：</w:t>
+      </w:r>
+    </w:p>
+    <w:p>
+      <w:pPr>
         <w:pStyle w:val="a6"/>
         <w:keepNext/>
-        <w:rPr>
-          <w:rFonts w:eastAsia="仿宋"/>
-          <w:sz w:val="28"/>
-          <w:lang w:eastAsia="zh-Hans"/>
-        </w:rPr>
-      </w:pPr>
-      <w:r>
-        <w:rPr>
-          <w:rFonts w:eastAsia="仿宋" w:hint="eastAsia"/>
-          <w:sz w:val="28"/>
+      </w:pPr>
+      <w:r>
+        <w:rPr>
+          <w:rFonts w:hint="eastAsia"/>
         </w:rPr>
         <w:t>表</w:t>
       </w:r>
       <w:r>
         <w:rPr>
-          <w:rFonts w:eastAsia="仿宋"/>
-          <w:sz w:val="28"/>
-        </w:rPr>
-        <w:t>2.1</w:t>
-      </w:r>
-      <w:r>
-        <w:rPr>
-          <w:rFonts w:eastAsia="仿宋"/>
-          <w:sz w:val="28"/>
+          <w:rFonts w:hint="eastAsia"/>
         </w:rPr>
         <w:t xml:space="preserve"> </w:t>
       </w:r>
       <w:r>
-        <w:rPr>
-          <w:rFonts w:eastAsia="仿宋" w:hint="eastAsia"/>
-          <w:sz w:val="28"/>
-        </w:rPr>
-        <w:t>系统</w:t>
-      </w:r>
-      <w:r>
-        <w:rPr>
-          <w:rFonts w:eastAsia="仿宋" w:hint="eastAsia"/>
-          <w:sz w:val="28"/>
-          <w:lang w:eastAsia="zh-Hans"/>
-        </w:rPr>
-        <w:t>基本情况</w:t>
-      </w:r>
-      <w:r>
-        <w:rPr>
-          <w:rFonts w:eastAsia="仿宋" w:hint="eastAsia"/>
-          <w:sz w:val="28"/>
-          <w:lang w:eastAsia="zh-Hans"/>
-        </w:rPr>
-        <w:t>表</w:t>
+        <w:t>2</w:t>
+      </w:r>
+      <w:r>
+        <w:t>.</w:t>
+      </w:r>
+      <w:r>
+        <w:fldChar w:fldCharType="begin"/>
+      </w:r>
+      <w:r>
+        <w:instrText xml:space="preserve"> SEQ </w:instrText>
+      </w:r>
+      <w:r>
+        <w:instrText>表</w:instrText>
+      </w:r>
+      <w:r>
+        <w:instrText xml:space="preserve"> \* ARABIC \s 1 </w:instrText>
+      </w:r>
+      <w:r>
+        <w:fldChar w:fldCharType="separate"/>
+      </w:r>
+      <w:r>
+        <w:rPr>
+          <w:noProof/>
+        </w:rPr>
+        <w:t>1</w:t>
+      </w:r>
+      <w:r>
+        <w:fldChar w:fldCharType="end"/>
+      </w:r>
+      <w:r>
+        <w:t xml:space="preserve"> </w:t>
+      </w:r>
+      <w:r>
+        <w:rPr>
+          <w:rFonts w:hint="eastAsia"/>
+        </w:rPr>
+        <w:t>系统基本情况表</w:t>
       </w:r>
     </w:p>
     <w:tbl>
@@ -764,7 +852,7 @@
                 <w:b/>
                 <w:sz w:val="28"/>
               </w:rPr>
-              <w:t>等保级别</w:t>
+              <w:t>单位地址</w:t>
             </w:r>
           </w:p>
         </w:tc>
@@ -793,7 +881,7 @@
               <w:rPr>
                 <w:sz w:val="28"/>
               </w:rPr>
-              <w:t>{dbjb}}</w:t>
+              <w:t>{dwdz}}</w:t>
             </w:r>
           </w:p>
         </w:tc>
@@ -875,7 +963,7 @@
                 <w:b/>
                 <w:sz w:val="28"/>
               </w:rPr>
-              <w:t>密码制度</w:t>
+              <w:t>等保级别</w:t>
             </w:r>
           </w:p>
         </w:tc>
@@ -904,7 +992,7 @@
               <w:rPr>
                 <w:sz w:val="28"/>
               </w:rPr>
-              <w:t>{mmzd}}</w:t>
+              <w:t>{dbjb}}</w:t>
             </w:r>
           </w:p>
         </w:tc>
@@ -933,7 +1021,7 @@
                 <w:b/>
                 <w:sz w:val="28"/>
               </w:rPr>
-              <w:t>云上部署</w:t>
+              <w:t>上线时间</w:t>
             </w:r>
           </w:p>
         </w:tc>
@@ -948,7 +1036,6 @@
               <w:pStyle w:val="-3"/>
               <w:jc w:val="both"/>
               <w:rPr>
-                <w:color w:val="000000" w:themeColor="text1"/>
                 <w:sz w:val="28"/>
               </w:rPr>
             </w:pPr>
@@ -963,7 +1050,7 @@
               <w:rPr>
                 <w:sz w:val="28"/>
               </w:rPr>
-              <w:t>{ysbs}}</w:t>
+              <w:t>{sxsj}}</w:t>
             </w:r>
           </w:p>
         </w:tc>
@@ -978,17 +1065,16 @@
               <w:pStyle w:val="-3"/>
               <w:rPr>
                 <w:b/>
-                <w:color w:val="FF0000"/>
-                <w:sz w:val="28"/>
-              </w:rPr>
-            </w:pPr>
-            <w:r>
-              <w:rPr>
-                <w:rFonts w:hint="eastAsia"/>
-                <w:b/>
-                <w:sz w:val="28"/>
-              </w:rPr>
-              <w:t>若在云上</w:t>
+                <w:sz w:val="28"/>
+              </w:rPr>
+            </w:pPr>
+            <w:r>
+              <w:rPr>
+                <w:rFonts w:hint="eastAsia"/>
+                <w:b/>
+                <w:sz w:val="28"/>
+              </w:rPr>
+              <w:t>完成等保定级时间</w:t>
             </w:r>
           </w:p>
         </w:tc>
@@ -1003,7 +1089,6 @@
               <w:pStyle w:val="-3"/>
               <w:jc w:val="both"/>
               <w:rPr>
-                <w:color w:val="FF0000"/>
                 <w:sz w:val="28"/>
               </w:rPr>
             </w:pPr>
@@ -1018,7 +1103,7 @@
               <w:rPr>
                 <w:sz w:val="28"/>
               </w:rPr>
-              <w:t>{rzys}}</w:t>
+              <w:t>{dbsj}}</w:t>
             </w:r>
           </w:p>
         </w:tc>
@@ -1047,7 +1132,7 @@
                 <w:b/>
                 <w:sz w:val="28"/>
               </w:rPr>
-              <w:t>服务端</w:t>
+              <w:t>定级编号</w:t>
             </w:r>
           </w:p>
         </w:tc>
@@ -1062,13 +1147,19 @@
               <w:pStyle w:val="-3"/>
               <w:jc w:val="both"/>
               <w:rPr>
+                <w:sz w:val="28"/>
+              </w:rPr>
+            </w:pPr>
+            <w:r>
+              <w:rPr>
+                <w:rFonts w:hint="eastAsia"/>
                 <w:color w:val="000000" w:themeColor="text1"/>
                 <w:sz w:val="28"/>
               </w:rPr>
-            </w:pPr>
-            <w:r>
-              <w:rPr>
-                <w:rFonts w:hint="eastAsia"/>
+              <w:t>{</w:t>
+            </w:r>
+            <w:r>
+              <w:rPr>
                 <w:color w:val="000000" w:themeColor="text1"/>
                 <w:sz w:val="28"/>
               </w:rPr>
@@ -1076,10 +1167,28 @@
             </w:r>
             <w:r>
               <w:rPr>
+                <w:rFonts w:hint="eastAsia"/>
                 <w:color w:val="000000" w:themeColor="text1"/>
                 <w:sz w:val="28"/>
               </w:rPr>
-              <w:t>{fwd}}</w:t>
+              <w:t>dj</w:t>
+            </w:r>
+            <w:bookmarkStart w:id="4" w:name="_GoBack"/>
+            <w:bookmarkEnd w:id="4"/>
+            <w:r>
+              <w:rPr>
+                <w:rFonts w:hint="eastAsia"/>
+                <w:color w:val="000000" w:themeColor="text1"/>
+                <w:sz w:val="28"/>
+              </w:rPr>
+              <w:t>bh</w:t>
+            </w:r>
+            <w:r>
+              <w:rPr>
+                <w:color w:val="000000" w:themeColor="text1"/>
+                <w:sz w:val="28"/>
+              </w:rPr>
+              <w:t>}}</w:t>
             </w:r>
           </w:p>
         </w:tc>
@@ -1092,19 +1201,18 @@
           <w:p>
             <w:pPr>
               <w:pStyle w:val="-3"/>
-              <w:jc w:val="both"/>
-              <w:rPr>
-                <w:color w:val="000000" w:themeColor="text1"/>
-                <w:sz w:val="28"/>
-              </w:rPr>
-            </w:pPr>
-            <w:r>
-              <w:rPr>
-                <w:rFonts w:hint="eastAsia"/>
-                <w:b/>
-                <w:sz w:val="28"/>
-              </w:rPr>
-              <w:t>移动端</w:t>
+              <w:rPr>
+                <w:b/>
+                <w:sz w:val="28"/>
+              </w:rPr>
+            </w:pPr>
+            <w:r>
+              <w:rPr>
+                <w:rFonts w:hint="eastAsia"/>
+                <w:b/>
+                <w:sz w:val="28"/>
+              </w:rPr>
+              <w:t>测评机构</w:t>
             </w:r>
           </w:p>
         </w:tc>
@@ -1119,39 +1227,21 @@
               <w:pStyle w:val="-3"/>
               <w:jc w:val="both"/>
               <w:rPr>
-                <w:color w:val="000000" w:themeColor="text1"/>
-                <w:sz w:val="28"/>
-              </w:rPr>
-            </w:pPr>
-            <w:r>
-              <w:rPr>
-                <w:rFonts w:hint="eastAsia"/>
-                <w:color w:val="000000" w:themeColor="text1"/>
+                <w:sz w:val="28"/>
+              </w:rPr>
+            </w:pPr>
+            <w:r>
+              <w:rPr>
+                <w:rFonts w:hint="eastAsia"/>
                 <w:sz w:val="28"/>
               </w:rPr>
               <w:t>{</w:t>
             </w:r>
             <w:r>
               <w:rPr>
-                <w:color w:val="000000" w:themeColor="text1"/>
-                <w:sz w:val="28"/>
-              </w:rPr>
-              <w:t>{</w:t>
-            </w:r>
-            <w:r>
-              <w:rPr>
-                <w:rFonts w:hint="eastAsia"/>
-                <w:color w:val="000000" w:themeColor="text1"/>
-                <w:sz w:val="28"/>
-              </w:rPr>
-              <w:t>yd</w:t>
-            </w:r>
-            <w:r>
-              <w:rPr>
-                <w:color w:val="000000" w:themeColor="text1"/>
-                <w:sz w:val="28"/>
-              </w:rPr>
-              <w:t>d}}</w:t>
+                <w:sz w:val="28"/>
+              </w:rPr>
+              <w:t>{cpjg}}</w:t>
             </w:r>
           </w:p>
         </w:tc>
@@ -1180,14 +1270,13 @@
                 <w:b/>
                 <w:sz w:val="28"/>
               </w:rPr>
-              <w:t>定级编号</w:t>
-            </w:r>
-          </w:p>
-        </w:tc>
-        <w:tc>
-          <w:tcPr>
-            <w:tcW w:w="4221" w:type="pct"/>
-            <w:gridSpan w:val="3"/>
+              <w:t>系统结构</w:t>
+            </w:r>
+          </w:p>
+        </w:tc>
+        <w:tc>
+          <w:tcPr>
+            <w:tcW w:w="1721" w:type="pct"/>
             <w:shd w:val="clear" w:color="auto" w:fill="auto"/>
             <w:vAlign w:val="center"/>
           </w:tcPr>
@@ -1196,6 +1285,130 @@
               <w:pStyle w:val="-3"/>
               <w:jc w:val="both"/>
               <w:rPr>
+                <w:sz w:val="28"/>
+              </w:rPr>
+            </w:pPr>
+            <w:r>
+              <w:rPr>
+                <w:rFonts w:hint="eastAsia"/>
+                <w:sz w:val="28"/>
+              </w:rPr>
+              <w:t>{</w:t>
+            </w:r>
+            <w:r>
+              <w:rPr>
+                <w:sz w:val="28"/>
+              </w:rPr>
+              <w:t>{</w:t>
+            </w:r>
+            <w:r>
+              <w:rPr>
+                <w:rFonts w:hint="eastAsia"/>
+                <w:sz w:val="28"/>
+              </w:rPr>
+              <w:t>x</w:t>
+            </w:r>
+            <w:r>
+              <w:rPr>
+                <w:sz w:val="28"/>
+              </w:rPr>
+              <w:t>tjg}}</w:t>
+            </w:r>
+          </w:p>
+        </w:tc>
+        <w:tc>
+          <w:tcPr>
+            <w:tcW w:w="784" w:type="pct"/>
+            <w:shd w:val="clear" w:color="auto" w:fill="auto"/>
+            <w:vAlign w:val="center"/>
+          </w:tcPr>
+          <w:p>
+            <w:pPr>
+              <w:pStyle w:val="-3"/>
+              <w:rPr>
+                <w:b/>
+                <w:sz w:val="28"/>
+              </w:rPr>
+            </w:pPr>
+            <w:r>
+              <w:rPr>
+                <w:rFonts w:hint="eastAsia"/>
+                <w:b/>
+                <w:sz w:val="28"/>
+              </w:rPr>
+              <w:t>密码制度</w:t>
+            </w:r>
+          </w:p>
+        </w:tc>
+        <w:tc>
+          <w:tcPr>
+            <w:tcW w:w="1716" w:type="pct"/>
+            <w:shd w:val="clear" w:color="auto" w:fill="auto"/>
+            <w:vAlign w:val="center"/>
+          </w:tcPr>
+          <w:p>
+            <w:pPr>
+              <w:pStyle w:val="-3"/>
+              <w:jc w:val="both"/>
+              <w:rPr>
+                <w:sz w:val="28"/>
+              </w:rPr>
+            </w:pPr>
+            <w:r>
+              <w:rPr>
+                <w:rFonts w:hint="eastAsia"/>
+                <w:sz w:val="28"/>
+              </w:rPr>
+              <w:t>{</w:t>
+            </w:r>
+            <w:r>
+              <w:rPr>
+                <w:sz w:val="28"/>
+              </w:rPr>
+              <w:t>{mmzd}}</w:t>
+            </w:r>
+          </w:p>
+        </w:tc>
+      </w:tr>
+      <w:tr>
+        <w:trPr>
+          <w:trHeight w:val="454"/>
+        </w:trPr>
+        <w:tc>
+          <w:tcPr>
+            <w:tcW w:w="779" w:type="pct"/>
+            <w:shd w:val="clear" w:color="auto" w:fill="auto"/>
+            <w:vAlign w:val="center"/>
+          </w:tcPr>
+          <w:p>
+            <w:pPr>
+              <w:pStyle w:val="-3"/>
+              <w:rPr>
+                <w:b/>
+                <w:sz w:val="28"/>
+              </w:rPr>
+            </w:pPr>
+            <w:r>
+              <w:rPr>
+                <w:rFonts w:hint="eastAsia"/>
+                <w:b/>
+                <w:sz w:val="28"/>
+              </w:rPr>
+              <w:t>服务端</w:t>
+            </w:r>
+          </w:p>
+        </w:tc>
+        <w:tc>
+          <w:tcPr>
+            <w:tcW w:w="1721" w:type="pct"/>
+            <w:shd w:val="clear" w:color="auto" w:fill="auto"/>
+            <w:vAlign w:val="center"/>
+          </w:tcPr>
+          <w:p>
+            <w:pPr>
+              <w:pStyle w:val="-3"/>
+              <w:jc w:val="both"/>
+              <w:rPr>
                 <w:color w:val="000000" w:themeColor="text1"/>
                 <w:sz w:val="28"/>
               </w:rPr>
@@ -1213,22 +1426,194 @@
                 <w:color w:val="000000" w:themeColor="text1"/>
                 <w:sz w:val="28"/>
               </w:rPr>
+              <w:t>{fwd}}</w:t>
+            </w:r>
+          </w:p>
+        </w:tc>
+        <w:tc>
+          <w:tcPr>
+            <w:tcW w:w="784" w:type="pct"/>
+            <w:shd w:val="clear" w:color="auto" w:fill="auto"/>
+            <w:vAlign w:val="center"/>
+          </w:tcPr>
+          <w:p>
+            <w:pPr>
+              <w:pStyle w:val="-3"/>
+              <w:rPr>
+                <w:b/>
+                <w:color w:val="FF0000"/>
+                <w:sz w:val="28"/>
+              </w:rPr>
+            </w:pPr>
+            <w:r>
+              <w:rPr>
+                <w:rFonts w:hint="eastAsia"/>
+                <w:b/>
+                <w:sz w:val="28"/>
+              </w:rPr>
+              <w:t>移动端</w:t>
+            </w:r>
+          </w:p>
+        </w:tc>
+        <w:tc>
+          <w:tcPr>
+            <w:tcW w:w="1716" w:type="pct"/>
+            <w:shd w:val="clear" w:color="auto" w:fill="auto"/>
+            <w:vAlign w:val="center"/>
+          </w:tcPr>
+          <w:p>
+            <w:pPr>
+              <w:pStyle w:val="-3"/>
+              <w:jc w:val="both"/>
+              <w:rPr>
+                <w:color w:val="FF0000"/>
+                <w:sz w:val="28"/>
+              </w:rPr>
+            </w:pPr>
+            <w:r>
+              <w:rPr>
+                <w:rFonts w:hint="eastAsia"/>
+                <w:color w:val="000000" w:themeColor="text1"/>
+                <w:sz w:val="28"/>
+              </w:rPr>
               <w:t>{</w:t>
             </w:r>
             <w:r>
               <w:rPr>
-                <w:rFonts w:hint="eastAsia"/>
                 <w:color w:val="000000" w:themeColor="text1"/>
                 <w:sz w:val="28"/>
               </w:rPr>
-              <w:t>djbh</w:t>
-            </w:r>
-            <w:r>
-              <w:rPr>
+              <w:t>{</w:t>
+            </w:r>
+            <w:r>
+              <w:rPr>
+                <w:rFonts w:hint="eastAsia"/>
                 <w:color w:val="000000" w:themeColor="text1"/>
                 <w:sz w:val="28"/>
               </w:rPr>
-              <w:t>}}</w:t>
+              <w:t>yd</w:t>
+            </w:r>
+            <w:r>
+              <w:rPr>
+                <w:color w:val="000000" w:themeColor="text1"/>
+                <w:sz w:val="28"/>
+              </w:rPr>
+              <w:t>d}}</w:t>
+            </w:r>
+          </w:p>
+        </w:tc>
+      </w:tr>
+      <w:tr>
+        <w:trPr>
+          <w:trHeight w:val="454"/>
+        </w:trPr>
+        <w:tc>
+          <w:tcPr>
+            <w:tcW w:w="779" w:type="pct"/>
+            <w:shd w:val="clear" w:color="auto" w:fill="auto"/>
+            <w:vAlign w:val="center"/>
+          </w:tcPr>
+          <w:p>
+            <w:pPr>
+              <w:pStyle w:val="-3"/>
+              <w:rPr>
+                <w:b/>
+                <w:sz w:val="28"/>
+              </w:rPr>
+            </w:pPr>
+            <w:r>
+              <w:rPr>
+                <w:rFonts w:hint="eastAsia"/>
+                <w:b/>
+                <w:sz w:val="28"/>
+              </w:rPr>
+              <w:lastRenderedPageBreak/>
+              <w:t>云上部署</w:t>
+            </w:r>
+          </w:p>
+        </w:tc>
+        <w:tc>
+          <w:tcPr>
+            <w:tcW w:w="1721" w:type="pct"/>
+            <w:shd w:val="clear" w:color="auto" w:fill="auto"/>
+            <w:vAlign w:val="center"/>
+          </w:tcPr>
+          <w:p>
+            <w:pPr>
+              <w:pStyle w:val="-3"/>
+              <w:jc w:val="both"/>
+              <w:rPr>
+                <w:color w:val="000000" w:themeColor="text1"/>
+                <w:sz w:val="28"/>
+              </w:rPr>
+            </w:pPr>
+            <w:r>
+              <w:rPr>
+                <w:rFonts w:hint="eastAsia"/>
+                <w:sz w:val="28"/>
+              </w:rPr>
+              <w:t>{</w:t>
+            </w:r>
+            <w:r>
+              <w:rPr>
+                <w:sz w:val="28"/>
+              </w:rPr>
+              <w:t>{ysbs}}</w:t>
+            </w:r>
+          </w:p>
+        </w:tc>
+        <w:tc>
+          <w:tcPr>
+            <w:tcW w:w="784" w:type="pct"/>
+            <w:shd w:val="clear" w:color="auto" w:fill="auto"/>
+            <w:vAlign w:val="center"/>
+          </w:tcPr>
+          <w:p>
+            <w:pPr>
+              <w:pStyle w:val="-3"/>
+              <w:jc w:val="both"/>
+              <w:rPr>
+                <w:color w:val="000000" w:themeColor="text1"/>
+                <w:sz w:val="28"/>
+              </w:rPr>
+            </w:pPr>
+            <w:r>
+              <w:rPr>
+                <w:rFonts w:hint="eastAsia"/>
+                <w:b/>
+                <w:sz w:val="28"/>
+              </w:rPr>
+              <w:t>若在云上</w:t>
+            </w:r>
+          </w:p>
+        </w:tc>
+        <w:tc>
+          <w:tcPr>
+            <w:tcW w:w="1716" w:type="pct"/>
+            <w:shd w:val="clear" w:color="auto" w:fill="auto"/>
+            <w:vAlign w:val="center"/>
+          </w:tcPr>
+          <w:p>
+            <w:pPr>
+              <w:pStyle w:val="-3"/>
+              <w:jc w:val="both"/>
+              <w:rPr>
+                <w:color w:val="000000" w:themeColor="text1"/>
+                <w:sz w:val="28"/>
+              </w:rPr>
+            </w:pPr>
+            <w:r>
+              <w:rPr>
+                <w:rFonts w:hint="eastAsia"/>
+                <w:sz w:val="28"/>
+              </w:rPr>
+              <w:t>{</w:t>
+            </w:r>
+            <w:r>
+              <w:rPr>
+                <w:sz w:val="28"/>
+              </w:rPr>
+              <w:t>{rzys}}</w:t>
             </w:r>
           </w:p>
         </w:tc>
@@ -1236,104 +1621,106 @@
     </w:tbl>
     <w:p>
       <w:pPr>
-        <w:ind w:firstLine="560"/>
-      </w:pPr>
-      <w:r>
-        <w:rPr>
-          <w:rFonts w:hint="eastAsia"/>
-        </w:rPr>
-        <w:t>系统用户情况</w:t>
-      </w:r>
-      <w:r>
-        <w:rPr>
-          <w:rFonts w:hint="eastAsia"/>
-        </w:rPr>
-        <w:t>调研如</w:t>
-      </w:r>
-      <w:r>
-        <w:rPr>
-          <w:rFonts w:hint="eastAsia"/>
-        </w:rPr>
-        <w:t>表</w:t>
-      </w:r>
-      <w:r>
-        <w:rPr>
-          <w:rFonts w:hint="eastAsia"/>
-        </w:rPr>
-        <w:t>2.</w:t>
-      </w:r>
-      <w:r>
+        <w:pStyle w:val="3"/>
+        <w:numPr>
+          <w:ilvl w:val="0"/>
+          <w:numId w:val="0"/>
+        </w:numPr>
+      </w:pPr>
+      <w:r>
+        <w:rPr>
+          <w:rFonts w:hint="eastAsia"/>
+        </w:rPr>
         <w:t>2</w:t>
       </w:r>
       <w:r>
-        <w:rPr>
-          <w:rFonts w:hint="eastAsia"/>
-        </w:rPr>
-        <w:t>所示</w:t>
-      </w:r>
-      <w:r>
-        <w:rPr>
-          <w:rFonts w:hint="eastAsia"/>
-        </w:rPr>
-        <w:t>：</w:t>
+        <w:t>.1.2</w:t>
+      </w:r>
+      <w:r>
+        <w:t xml:space="preserve"> </w:t>
+      </w:r>
+      <w:r>
+        <w:rPr>
+          <w:rFonts w:hint="eastAsia"/>
+        </w:rPr>
+        <w:t>用户情况</w:t>
       </w:r>
     </w:p>
     <w:p>
       <w:pPr>
+        <w:ind w:firstLine="560"/>
+      </w:pPr>
+      <w:r>
+        <w:rPr>
+          <w:rFonts w:hint="eastAsia"/>
+        </w:rPr>
+        <w:t>系统用户情况</w:t>
+      </w:r>
+      <w:r>
+        <w:rPr>
+          <w:rFonts w:hint="eastAsia"/>
+        </w:rPr>
+        <w:t>如</w:t>
+      </w:r>
+      <w:r>
+        <w:rPr>
+          <w:rFonts w:hint="eastAsia"/>
+        </w:rPr>
+        <w:t>表</w:t>
+      </w:r>
+      <w:r>
+        <w:rPr>
+          <w:rFonts w:hint="eastAsia"/>
+        </w:rPr>
+        <w:t>2.</w:t>
+      </w:r>
+      <w:r>
+        <w:t>2</w:t>
+      </w:r>
+      <w:r>
+        <w:rPr>
+          <w:rFonts w:hint="eastAsia"/>
+        </w:rPr>
+        <w:t>所示</w:t>
+      </w:r>
+      <w:r>
+        <w:rPr>
+          <w:rFonts w:hint="eastAsia"/>
+        </w:rPr>
+        <w:t>：</w:t>
+      </w:r>
+    </w:p>
+    <w:p>
+      <w:pPr>
         <w:pStyle w:val="a6"/>
         <w:keepNext/>
-        <w:rPr>
-          <w:rFonts w:eastAsia="仿宋"/>
-          <w:sz w:val="28"/>
-        </w:rPr>
-      </w:pPr>
-      <w:r>
-        <w:rPr>
-          <w:rFonts w:eastAsia="仿宋" w:hint="eastAsia"/>
-          <w:sz w:val="28"/>
+      </w:pPr>
+      <w:r>
+        <w:rPr>
+          <w:rFonts w:hint="eastAsia"/>
         </w:rPr>
         <w:t>表</w:t>
       </w:r>
       <w:r>
         <w:rPr>
-          <w:rFonts w:eastAsia="仿宋" w:hint="eastAsia"/>
-          <w:sz w:val="28"/>
-        </w:rPr>
-        <w:t>2</w:t>
-      </w:r>
-      <w:r>
-        <w:rPr>
-          <w:rFonts w:eastAsia="仿宋"/>
-          <w:sz w:val="28"/>
-        </w:rPr>
-        <w:t xml:space="preserve">.2 </w:t>
-      </w:r>
-      <w:r>
-        <w:rPr>
-          <w:rFonts w:eastAsia="仿宋" w:hint="eastAsia"/>
-          <w:sz w:val="28"/>
-        </w:rPr>
-        <w:t>系统</w:t>
-      </w:r>
-      <w:r>
-        <w:rPr>
-          <w:rFonts w:eastAsia="仿宋" w:hint="eastAsia"/>
-          <w:sz w:val="28"/>
-        </w:rPr>
-        <w:t>用户</w:t>
-      </w:r>
-      <w:r>
-        <w:rPr>
-          <w:rFonts w:eastAsia="仿宋" w:hint="eastAsia"/>
-          <w:sz w:val="28"/>
-        </w:rPr>
-        <w:t>表</w:t>
+          <w:rFonts w:hint="eastAsia"/>
+        </w:rPr>
+        <w:t xml:space="preserve"> </w:t>
+      </w:r>
+      <w:r>
+        <w:t xml:space="preserve">2.2 </w:t>
+      </w:r>
+      <w:r>
+        <w:rPr>
+          <w:rFonts w:hint="eastAsia"/>
+        </w:rPr>
+        <w:t>系统用户表</w:t>
       </w:r>
     </w:p>
     <w:tbl>
       <w:tblPr>
         <w:tblStyle w:val="af5"/>
-        <w:tblW w:w="0" w:type="auto"/>
+        <w:tblW w:w="9057" w:type="dxa"/>
         <w:tblBorders>
           <w:top w:val="single" w:sz="12" w:space="0" w:color="auto"/>
           <w:left w:val="single" w:sz="12" w:space="0" w:color="auto"/>
@@ -1346,12 +1733,11 @@
         <w:tblLook w:val="0000" w:firstRow="0" w:lastRow="0" w:firstColumn="0" w:lastColumn="0" w:noHBand="0" w:noVBand="0"/>
       </w:tblPr>
       <w:tblGrid>
-        <w:gridCol w:w="2554"/>
-        <w:gridCol w:w="1231"/>
-        <w:gridCol w:w="1391"/>
-        <w:gridCol w:w="1807"/>
-        <w:gridCol w:w="1467"/>
-        <w:gridCol w:w="590"/>
+        <w:gridCol w:w="1970"/>
+        <w:gridCol w:w="1984"/>
+        <w:gridCol w:w="1701"/>
+        <w:gridCol w:w="1985"/>
+        <w:gridCol w:w="1417"/>
       </w:tblGrid>
       <w:tr>
         <w:trPr>
@@ -1359,7 +1745,7 @@
         </w:trPr>
         <w:tc>
           <w:tcPr>
-            <w:tcW w:w="2554" w:type="dxa"/>
+            <w:tcW w:w="1970" w:type="dxa"/>
             <w:vAlign w:val="center"/>
           </w:tcPr>
           <w:p>
@@ -1397,7 +1783,7 @@
         </w:tc>
         <w:tc>
           <w:tcPr>
-            <w:tcW w:w="1231" w:type="dxa"/>
+            <w:tcW w:w="1984" w:type="dxa"/>
             <w:vAlign w:val="center"/>
           </w:tcPr>
           <w:p>
@@ -1436,7 +1822,7 @@
         </w:tc>
         <w:tc>
           <w:tcPr>
-            <w:tcW w:w="1391" w:type="dxa"/>
+            <w:tcW w:w="1701" w:type="dxa"/>
             <w:vAlign w:val="center"/>
           </w:tcPr>
           <w:p>
@@ -1459,7 +1845,7 @@
         </w:tc>
         <w:tc>
           <w:tcPr>
-            <w:tcW w:w="1807" w:type="dxa"/>
+            <w:tcW w:w="1985" w:type="dxa"/>
             <w:vAlign w:val="center"/>
           </w:tcPr>
           <w:p>
@@ -1482,7 +1868,7 @@
         </w:tc>
         <w:tc>
           <w:tcPr>
-            <w:tcW w:w="1467" w:type="dxa"/>
+            <w:tcW w:w="1417" w:type="dxa"/>
             <w:vAlign w:val="center"/>
           </w:tcPr>
           <w:p>
@@ -1500,29 +1886,6 @@
                 <w:sz w:val="28"/>
               </w:rPr>
               <w:t>所在网络</w:t>
-            </w:r>
-          </w:p>
-        </w:tc>
-        <w:tc>
-          <w:tcPr>
-            <w:tcW w:w="590" w:type="dxa"/>
-            <w:vAlign w:val="center"/>
-          </w:tcPr>
-          <w:p>
-            <w:pPr>
-              <w:pStyle w:val="-3"/>
-              <w:rPr>
-                <w:b/>
-                <w:sz w:val="28"/>
-              </w:rPr>
-            </w:pPr>
-            <w:r>
-              <w:rPr>
-                <w:rFonts w:hint="eastAsia"/>
-                <w:b/>
-                <w:sz w:val="28"/>
-              </w:rPr>
-              <w:t>数量</w:t>
             </w:r>
           </w:p>
         </w:tc>
@@ -1533,7 +1896,7 @@
         </w:trPr>
         <w:tc>
           <w:tcPr>
-            <w:tcW w:w="2554" w:type="dxa"/>
+            <w:tcW w:w="1970" w:type="dxa"/>
             <w:vAlign w:val="center"/>
           </w:tcPr>
           <w:p>
@@ -1569,7 +1932,7 @@
         </w:tc>
         <w:tc>
           <w:tcPr>
-            <w:tcW w:w="1231" w:type="dxa"/>
+            <w:tcW w:w="1984" w:type="dxa"/>
             <w:vAlign w:val="center"/>
           </w:tcPr>
           <w:p>
@@ -1597,7 +1960,7 @@
         </w:tc>
         <w:tc>
           <w:tcPr>
-            <w:tcW w:w="1391" w:type="dxa"/>
+            <w:tcW w:w="1701" w:type="dxa"/>
             <w:vAlign w:val="center"/>
           </w:tcPr>
           <w:p>
@@ -1625,7 +1988,7 @@
         </w:tc>
         <w:tc>
           <w:tcPr>
-            <w:tcW w:w="1807" w:type="dxa"/>
+            <w:tcW w:w="1985" w:type="dxa"/>
             <w:vAlign w:val="center"/>
           </w:tcPr>
           <w:p>
@@ -1653,7 +2016,7 @@
         </w:tc>
         <w:tc>
           <w:tcPr>
-            <w:tcW w:w="1467" w:type="dxa"/>
+            <w:tcW w:w="1417" w:type="dxa"/>
             <w:vAlign w:val="center"/>
           </w:tcPr>
           <w:p>
@@ -1676,34 +2039,6 @@
                 <w:sz w:val="28"/>
               </w:rPr>
               <w:t>szwl]</w:t>
-            </w:r>
-          </w:p>
-        </w:tc>
-        <w:tc>
-          <w:tcPr>
-            <w:tcW w:w="590" w:type="dxa"/>
-            <w:vAlign w:val="center"/>
-          </w:tcPr>
-          <w:p>
-            <w:pPr>
-              <w:pStyle w:val="-3"/>
-              <w:jc w:val="both"/>
-              <w:rPr>
-                <w:sz w:val="28"/>
-              </w:rPr>
-            </w:pPr>
-            <w:r>
-              <w:rPr>
-                <w:rFonts w:hint="eastAsia"/>
-                <w:sz w:val="28"/>
-              </w:rPr>
-              <w:t>[</w:t>
-            </w:r>
-            <w:r>
-              <w:rPr>
-                <w:sz w:val="28"/>
-              </w:rPr>
-              <w:t>sl]</w:t>
             </w:r>
           </w:p>
         </w:tc>
@@ -1711,23 +2046,15 @@
     </w:tbl>
     <w:p>
       <w:pPr>
-        <w:pStyle w:val="2"/>
+        <w:pStyle w:val="3"/>
         <w:numPr>
           <w:ilvl w:val="0"/>
           <w:numId w:val="0"/>
         </w:numPr>
-        <w:spacing w:line="360" w:lineRule="auto"/>
-      </w:pPr>
-      <w:bookmarkStart w:id="4" w:name="_Toc111748501"/>
-      <w:r>
-        <w:rPr>
-          <w:rFonts w:hint="eastAsia"/>
-        </w:rPr>
-        <w:lastRenderedPageBreak/>
-        <w:t>2</w:t>
-      </w:r>
-      <w:r>
-        <w:t>.2</w:t>
+      </w:pPr>
+      <w:bookmarkStart w:id="5" w:name="_Toc111748501"/>
+      <w:r>
+        <w:t>2.1.3</w:t>
       </w:r>
       <w:r>
         <w:t xml:space="preserve"> </w:t>
@@ -1736,7 +2063,7 @@
         <w:rPr>
           <w:rFonts w:hint="eastAsia"/>
         </w:rPr>
-        <w:t>体系架构</w:t>
+        <w:t>系统架构</w:t>
       </w:r>
     </w:p>
     <w:p>
@@ -1829,7 +2156,7 @@
                                 <w:pStyle w:val="a6"/>
                                 <w:ind w:firstLine="360"/>
                               </w:pPr>
-                              <w:bookmarkStart w:id="5" w:name="_Ref103612114"/>
+                              <w:bookmarkStart w:id="6" w:name="_Ref103612114"/>
                               <w:r>
                                 <w:rPr>
                                   <w:rFonts w:hint="eastAsia"/>
@@ -1911,7 +2238,7 @@
                               <w:r>
                                 <w:fldChar w:fldCharType="end"/>
                               </w:r>
-                              <w:bookmarkEnd w:id="5"/>
+                              <w:bookmarkEnd w:id="6"/>
                               <w:r>
                                 <w:t xml:space="preserve"> </w:t>
                               </w:r>
@@ -2229,8 +2556,6 @@
         </w:rPr>
         <w:t>用户</w:t>
       </w:r>
-      <w:bookmarkStart w:id="7" w:name="_GoBack"/>
-      <w:bookmarkEnd w:id="7"/>
       <w:r>
         <w:rPr>
           <w:rFonts w:hint="eastAsia"/>
@@ -2276,6 +2601,7 @@
         <w:rPr>
           <w:rFonts w:hint="eastAsia"/>
         </w:rPr>
+        <w:lastRenderedPageBreak/>
         <w:t>（二）应用层：</w:t>
       </w:r>
       <w:r>
@@ -2450,17 +2776,11 @@
     </w:p>
     <w:p>
       <w:pPr>
-        <w:ind w:firstLine="560"/>
-      </w:pPr>
-    </w:p>
-    <w:p>
-      <w:pPr>
-        <w:pStyle w:val="2"/>
+        <w:pStyle w:val="3"/>
         <w:numPr>
           <w:ilvl w:val="0"/>
           <w:numId w:val="0"/>
         </w:numPr>
-        <w:spacing w:line="360" w:lineRule="auto"/>
       </w:pPr>
       <w:r>
         <w:rPr>
@@ -2469,10 +2789,7 @@
         <w:t>2</w:t>
       </w:r>
       <w:r>
-        <w:t>.</w:t>
-      </w:r>
-      <w:r>
-        <w:t>3</w:t>
+        <w:t>.1.4</w:t>
       </w:r>
       <w:r>
         <w:t xml:space="preserve"> </w:t>
@@ -2481,9 +2798,8 @@
         <w:rPr>
           <w:rFonts w:hint="eastAsia"/>
         </w:rPr>
-        <w:t>物理和环境</w:t>
-      </w:r>
-      <w:bookmarkEnd w:id="4"/>
+        <w:t>机房情况</w:t>
+      </w:r>
     </w:p>
     <w:p>
       <w:pPr>
@@ -2493,19 +2809,22 @@
         <w:rPr>
           <w:rFonts w:hint="eastAsia"/>
         </w:rPr>
-        <w:t>该信息系统涉及</w:t>
-      </w:r>
-      <w:r>
-        <w:rPr>
-          <w:rFonts w:hint="eastAsia"/>
-        </w:rPr>
-        <w:t>如</w:t>
-      </w:r>
-      <w:r>
-        <w:rPr>
-          <w:rFonts w:hint="eastAsia"/>
-        </w:rPr>
-        <w:t>表</w:t>
+        <w:t>{</w:t>
+      </w:r>
+      <w:r>
+        <w:t>{sysname}}</w:t>
+      </w:r>
+      <w:r>
+        <w:rPr>
+          <w:rFonts w:hint="eastAsia"/>
+        </w:rPr>
+        <w:t>系统</w:t>
+      </w:r>
+      <w:r>
+        <w:rPr>
+          <w:rFonts w:hint="eastAsia"/>
+        </w:rPr>
+        <w:t>机房情况如表</w:t>
       </w:r>
       <w:r>
         <w:rPr>
@@ -2521,12 +2840,6 @@
           <w:rFonts w:hint="eastAsia"/>
         </w:rPr>
         <w:t>所示</w:t>
-      </w:r>
-      <w:r>
-        <w:rPr>
-          <w:rFonts w:hint="eastAsia"/>
-        </w:rPr>
-        <w:t>机房</w:t>
       </w:r>
       <w:r>
         <w:rPr>
@@ -2539,53 +2852,27 @@
       <w:pPr>
         <w:pStyle w:val="a6"/>
         <w:keepNext/>
-        <w:rPr>
-          <w:rFonts w:eastAsia="仿宋"/>
-          <w:sz w:val="28"/>
-          <w:lang w:eastAsia="zh-Hans"/>
-        </w:rPr>
-      </w:pPr>
-      <w:r>
-        <w:rPr>
-          <w:rFonts w:eastAsia="仿宋" w:hint="eastAsia"/>
-          <w:sz w:val="28"/>
+      </w:pPr>
+      <w:r>
+        <w:rPr>
+          <w:rFonts w:hint="eastAsia"/>
         </w:rPr>
         <w:t>表</w:t>
       </w:r>
       <w:r>
         <w:rPr>
-          <w:rFonts w:eastAsia="仿宋" w:hint="eastAsia"/>
-          <w:sz w:val="28"/>
-        </w:rPr>
-        <w:t>2</w:t>
-      </w:r>
-      <w:r>
-        <w:rPr>
-          <w:rFonts w:eastAsia="仿宋"/>
-          <w:sz w:val="28"/>
-        </w:rPr>
-        <w:t xml:space="preserve">.3 </w:t>
-      </w:r>
-      <w:r>
-        <w:rPr>
-          <w:rFonts w:eastAsia="仿宋" w:hint="eastAsia"/>
-          <w:sz w:val="28"/>
-        </w:rPr>
-        <w:t>物理和环境</w:t>
-      </w:r>
-      <w:r>
-        <w:rPr>
-          <w:rFonts w:eastAsia="仿宋" w:hint="eastAsia"/>
-          <w:sz w:val="28"/>
-        </w:rPr>
-        <w:t>调查</w:t>
-      </w:r>
-      <w:r>
-        <w:rPr>
-          <w:rFonts w:eastAsia="仿宋" w:hint="eastAsia"/>
-          <w:sz w:val="28"/>
-        </w:rPr>
-        <w:t>表</w:t>
+          <w:rFonts w:hint="eastAsia"/>
+        </w:rPr>
+        <w:t xml:space="preserve"> </w:t>
+      </w:r>
+      <w:r>
+        <w:t xml:space="preserve">2.3 </w:t>
+      </w:r>
+      <w:r>
+        <w:rPr>
+          <w:rFonts w:hint="eastAsia"/>
+        </w:rPr>
+        <w:t>机房调查表</w:t>
       </w:r>
     </w:p>
     <w:tbl>
@@ -2616,7 +2903,7 @@
         </w:trPr>
         <w:tc>
           <w:tcPr>
-            <w:tcW w:w="1578" w:type="dxa"/>
+            <w:tcW w:w="1575" w:type="dxa"/>
             <w:vAlign w:val="center"/>
             <w:hideMark/>
           </w:tcPr>
@@ -2655,7 +2942,7 @@
         </w:tc>
         <w:tc>
           <w:tcPr>
-            <w:tcW w:w="1100" w:type="dxa"/>
+            <w:tcW w:w="1085" w:type="dxa"/>
             <w:vAlign w:val="center"/>
             <w:hideMark/>
           </w:tcPr>
@@ -2679,7 +2966,7 @@
         </w:tc>
         <w:tc>
           <w:tcPr>
-            <w:tcW w:w="1418" w:type="dxa"/>
+            <w:tcW w:w="1382" w:type="dxa"/>
             <w:vAlign w:val="center"/>
             <w:hideMark/>
           </w:tcPr>
@@ -2703,7 +2990,7 @@
         </w:tc>
         <w:tc>
           <w:tcPr>
-            <w:tcW w:w="3402" w:type="dxa"/>
+            <w:tcW w:w="3274" w:type="dxa"/>
             <w:vAlign w:val="center"/>
             <w:hideMark/>
           </w:tcPr>
@@ -2727,7 +3014,7 @@
         </w:tc>
         <w:tc>
           <w:tcPr>
-            <w:tcW w:w="688" w:type="dxa"/>
+            <w:tcW w:w="870" w:type="dxa"/>
             <w:vAlign w:val="center"/>
             <w:hideMark/>
           </w:tcPr>
@@ -2780,7 +3067,7 @@
         </w:trPr>
         <w:tc>
           <w:tcPr>
-            <w:tcW w:w="1578" w:type="dxa"/>
+            <w:tcW w:w="1575" w:type="dxa"/>
             <w:vAlign w:val="center"/>
           </w:tcPr>
           <w:p>
@@ -2801,7 +3088,7 @@
         </w:tc>
         <w:tc>
           <w:tcPr>
-            <w:tcW w:w="1100" w:type="dxa"/>
+            <w:tcW w:w="1085" w:type="dxa"/>
             <w:vAlign w:val="center"/>
             <w:hideMark/>
           </w:tcPr>
@@ -2830,7 +3117,7 @@
         </w:tc>
         <w:tc>
           <w:tcPr>
-            <w:tcW w:w="1418" w:type="dxa"/>
+            <w:tcW w:w="1382" w:type="dxa"/>
             <w:vAlign w:val="center"/>
             <w:hideMark/>
           </w:tcPr>
@@ -2859,7 +3146,7 @@
         </w:tc>
         <w:tc>
           <w:tcPr>
-            <w:tcW w:w="3402" w:type="dxa"/>
+            <w:tcW w:w="3274" w:type="dxa"/>
             <w:vAlign w:val="center"/>
             <w:hideMark/>
           </w:tcPr>
@@ -2888,7 +3175,7 @@
         </w:tc>
         <w:tc>
           <w:tcPr>
-            <w:tcW w:w="688" w:type="dxa"/>
+            <w:tcW w:w="870" w:type="dxa"/>
             <w:vAlign w:val="center"/>
             <w:hideMark/>
           </w:tcPr>
@@ -2946,6 +3233,11 @@
         </w:tc>
       </w:tr>
     </w:tbl>
+    <w:p>
+      <w:pPr>
+        <w:ind w:firstLineChars="71" w:firstLine="199"/>
+      </w:pPr>
+    </w:p>
     <w:p>
       <w:pPr>
         <w:pStyle w:val="2"/>
@@ -2953,20 +3245,16 @@
           <w:ilvl w:val="0"/>
           <w:numId w:val="0"/>
         </w:numPr>
-        <w:spacing w:line="360" w:lineRule="auto"/>
-      </w:pPr>
-      <w:bookmarkStart w:id="8" w:name="_Toc111748502"/>
-      <w:r>
-        <w:rPr>
-          <w:rFonts w:hint="eastAsia"/>
-        </w:rPr>
+      </w:pPr>
+      <w:r>
+        <w:rPr>
+          <w:rFonts w:hint="eastAsia"/>
+        </w:rPr>
+        <w:lastRenderedPageBreak/>
         <w:t>2</w:t>
       </w:r>
       <w:r>
-        <w:t>.</w:t>
-      </w:r>
-      <w:r>
-        <w:t>4</w:t>
+        <w:t>.2</w:t>
       </w:r>
       <w:r>
         <w:t xml:space="preserve"> </w:t>
@@ -2975,21 +3263,8 @@
         <w:rPr>
           <w:rFonts w:hint="eastAsia"/>
         </w:rPr>
-        <w:t>网络</w:t>
-      </w:r>
-      <w:r>
-        <w:rPr>
-          <w:rFonts w:hint="eastAsia"/>
-        </w:rPr>
-        <w:t>和</w:t>
-      </w:r>
-      <w:r>
-        <w:rPr>
-          <w:rFonts w:hint="eastAsia"/>
-        </w:rPr>
-        <w:t>通信</w:t>
-      </w:r>
-      <w:bookmarkEnd w:id="8"/>
+        <w:t>系统网络拓扑</w:t>
+      </w:r>
     </w:p>
     <w:p>
       <w:pPr>
@@ -2999,7 +3274,6 @@
           <w:numId w:val="0"/>
         </w:numPr>
       </w:pPr>
-      <w:bookmarkStart w:id="9" w:name="_Toc111748503"/>
       <w:r>
         <w:rPr>
           <w:rFonts w:hint="eastAsia"/>
@@ -3007,18 +3281,17 @@
         <w:t>2</w:t>
       </w:r>
       <w:r>
-        <w:t>.</w:t>
-      </w:r>
-      <w:r>
-        <w:t>4</w:t>
-      </w:r>
-      <w:r>
-        <w:t xml:space="preserve">.1 </w:t>
-      </w:r>
-      <w:r>
+        <w:t>.2.1</w:t>
+      </w:r>
+      <w:r>
+        <w:t xml:space="preserve"> </w:t>
+      </w:r>
+      <w:r>
+        <w:rPr>
+          <w:rFonts w:hint="eastAsia"/>
+        </w:rPr>
         <w:t>网络拓扑</w:t>
       </w:r>
-      <w:bookmarkEnd w:id="9"/>
     </w:p>
     <w:p>
       <w:pPr>
@@ -3032,7 +3305,7 @@
         <mc:AlternateContent>
           <mc:Choice Requires="wpg">
             <w:drawing>
-              <wp:anchor distT="0" distB="0" distL="114300" distR="114300" simplePos="0" relativeHeight="251687936" behindDoc="0" locked="0" layoutInCell="1" allowOverlap="1" wp14:anchorId="5527AA62" wp14:editId="6DC06151">
+              <wp:anchor distT="0" distB="0" distL="114300" distR="114300" simplePos="0" relativeHeight="251692032" behindDoc="0" locked="0" layoutInCell="1" allowOverlap="1" wp14:anchorId="71A8014D" wp14:editId="7413134C">
                 <wp:simplePos x="0" y="0"/>
                 <wp:positionH relativeFrom="margin">
                   <wp:align>right</wp:align>
@@ -3043,7 +3316,7 @@
                 <wp:extent cx="5759450" cy="3962400"/>
                 <wp:effectExtent l="0" t="0" r="0" b="0"/>
                 <wp:wrapTopAndBottom/>
-                <wp:docPr id="34" name="组合 34"/>
+                <wp:docPr id="3" name="组合 3"/>
                 <wp:cNvGraphicFramePr/>
                 <a:graphic xmlns:a="http://schemas.openxmlformats.org/drawingml/2006/main">
                   <a:graphicData uri="http://schemas.microsoft.com/office/word/2010/wordprocessingGroup">
@@ -3059,7 +3332,7 @@
                       </wpg:grpSpPr>
                       <pic:pic xmlns:pic="http://schemas.openxmlformats.org/drawingml/2006/picture">
                         <pic:nvPicPr>
-                          <pic:cNvPr id="35" name="图片 35"/>
+                          <pic:cNvPr id="4" name="图片 4"/>
                           <pic:cNvPicPr>
                             <a:picLocks noChangeAspect="1"/>
                           </pic:cNvPicPr>
@@ -3092,7 +3365,7 @@
                         </pic:spPr>
                       </pic:pic>
                       <wps:wsp>
-                        <wps:cNvPr id="36" name="文本框 36"/>
+                        <wps:cNvPr id="6" name="文本框 6"/>
                         <wps:cNvSpPr txBox="1"/>
                         <wps:spPr>
                           <a:xfrm>
@@ -3125,11 +3398,21 @@
                               <w:r>
                                 <w:t xml:space="preserve"> </w:t>
                               </w:r>
-                              <w:fldSimple w:instr=" STYLEREF 1 \s ">
-                                <w:r>
-                                  <w:t>2</w:t>
-                                </w:r>
-                              </w:fldSimple>
+                              <w:r>
+                                <w:fldChar w:fldCharType="begin"/>
+                              </w:r>
+                              <w:r>
+                                <w:instrText xml:space="preserve"> STYLEREF 1 \s </w:instrText>
+                              </w:r>
+                              <w:r>
+                                <w:fldChar w:fldCharType="separate"/>
+                              </w:r>
+                              <w:r>
+                                <w:t>2</w:t>
+                              </w:r>
+                              <w:r>
+                                <w:fldChar w:fldCharType="end"/>
+                              </w:r>
                               <w:r>
                                 <w:t>.</w:t>
                               </w:r>
@@ -3155,16 +3438,23 @@
                     </wpg:wgp>
                   </a:graphicData>
                 </a:graphic>
+                <wp14:sizeRelH relativeFrom="margin">
+                  <wp14:pctWidth>0</wp14:pctWidth>
+                </wp14:sizeRelH>
+                <wp14:sizeRelV relativeFrom="margin">
+                  <wp14:pctHeight>0</wp14:pctHeight>
+                </wp14:sizeRelV>
               </wp:anchor>
             </w:drawing>
           </mc:Choice>
-          <mc:Fallback xmlns:cx1="http://schemas.microsoft.com/office/drawing/2015/9/8/chartex" xmlns:cx2="http://schemas.microsoft.com/office/drawing/2015/10/21/chartex" xmlns:cx3="http://schemas.microsoft.com/office/drawing/2016/5/9/chartex" xmlns:cx4="http://schemas.microsoft.com/office/drawing/2016/5/10/chartex" xmlns:cx5="http://schemas.microsoft.com/office/drawing/2016/5/11/chartex" xmlns:cx6="http://schemas.microsoft.com/office/drawing/2016/5/12/chartex" xmlns:cx7="http://schemas.microsoft.com/office/drawing/2016/5/13/chartex" xmlns:cx8="http://schemas.microsoft.com/office/drawing/2016/5/14/chartex" xmlns:aink="http://schemas.microsoft.com/office/drawing/2016/ink" xmlns:am3d="http://schemas.microsoft.com/office/drawing/2017/model3d" xmlns:oel="http://schemas.microsoft.com/office/2019/extlst" xmlns:w16cex="http://schemas.microsoft.com/office/word/2018/wordml/cex" xmlns:w16cid="http://schemas.microsoft.com/office/word/2016/wordml/cid" xmlns:w16="http://schemas.microsoft.com/office/word/2018/wordml" xmlns:w16sdtdh="http://schemas.microsoft.com/office/word/2020/wordml/sdtdatahash">
+          <mc:Fallback>
             <w:pict>
-              <v:group w14:anchorId="5527AA62" id="组合 34" o:spid="_x0000_s1029" style="position:absolute;left:0;text-align:left;margin-left:402.3pt;margin-top:32.3pt;width:453.5pt;height:312pt;z-index:251687936;mso-position-horizontal:right;mso-position-horizontal-relative:margin" coordorigin=",1084" coordsize="57594,38678" o:gfxdata="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">
-                <v:shape id="图片 35" o:spid="_x0000_s1030" type="#_x0000_t75" style="position:absolute;top:1084;width:57594;height:35417;visibility:visible;mso-wrap-style:square" o:gfxdata="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">
-                  <v:imagedata r:id="rId18" o:title=""/>
+              <v:group w14:anchorId="71A8014D" id="组合 3" o:spid="_x0000_s1029" style="position:absolute;left:0;text-align:left;margin-left:402.3pt;margin-top:32.3pt;width:453.5pt;height:312pt;z-index:251692032;mso-position-horizontal:right;mso-position-horizontal-relative:margin;mso-width-relative:margin;mso-height-relative:margin" coordorigin=",1084" coordsize="57594,38678" o:gfxdata="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">
+                <v:shape id="图片 4" o:spid="_x0000_s1030" type="#_x0000_t75" style="position:absolute;top:1084;width:57594;height:35417;visibility:visible;mso-wrap-style:square" o:gfxdata="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">
+                  <v:imagedata r:id="rId12" o:title=""/>
+                  <v:path arrowok="t"/>
                 </v:shape>
-                <v:shape id="文本框 36" o:spid="_x0000_s1031" type="#_x0000_t202" style="position:absolute;top:38157;width:57594;height:1606;visibility:visible;mso-wrap-style:square;v-text-anchor:top" o:gfxdata="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" stroked="f">
+                <v:shape id="文本框 6" o:spid="_x0000_s1031" type="#_x0000_t202" style="position:absolute;top:38157;width:57594;height:1606;visibility:visible;mso-wrap-style:square;v-text-anchor:top" o:gfxdata="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" stroked="f">
                   <v:textbox style="mso-fit-shape-to-text:t" inset="0,0,0,0">
                     <w:txbxContent>
                       <w:p>
@@ -3181,11 +3471,21 @@
                         <w:r>
                           <w:t xml:space="preserve"> </w:t>
                         </w:r>
-                        <w:fldSimple w:instr=" STYLEREF 1 \s ">
-                          <w:r>
-                            <w:t>2</w:t>
-                          </w:r>
-                        </w:fldSimple>
+                        <w:r>
+                          <w:fldChar w:fldCharType="begin"/>
+                        </w:r>
+                        <w:r>
+                          <w:instrText xml:space="preserve"> STYLER